<commit_message>
Changed small things, removed unused references and made document for Peter.
</commit_message>
<xml_diff>
--- a/Part1/a12johqv_metLit_Ominlämning.docx
+++ b/Part1/a12johqv_metLit_Ominlämning.docx
@@ -118,7 +118,7 @@
                         <a:effectLst/>
                         <a:extLst>
                           <a:ext uri="{C572A759-6A51-4108-AA02-DFA0A04FC94B}">
-                            <ma14:wrappingTextBoxFlag xmlns:ma14="http://schemas.microsoft.com/office/mac/drawingml/2011/main" xmlns:w="http://schemas.openxmlformats.org/wordprocessingml/2006/main" xmlns:w10="urn:schemas-microsoft-com:office:word" xmlns:v="urn:schemas-microsoft-com:vml" xmlns:o="urn:schemas-microsoft-com:office:office" xmlns:mv="urn:schemas-microsoft-com:mac:vml" xmlns:mo="http://schemas.microsoft.com/office/mac/office/2008/main" xmlns=""/>
+                            <ma14:wrappingTextBoxFlag xmlns="" xmlns:mo="http://schemas.microsoft.com/office/mac/office/2008/main" xmlns:mv="urn:schemas-microsoft-com:mac:vml" xmlns:o="urn:schemas-microsoft-com:office:office" xmlns:v="urn:schemas-microsoft-com:vml" xmlns:w10="urn:schemas-microsoft-com:office:word" xmlns:w="http://schemas.openxmlformats.org/wordprocessingml/2006/main" xmlns:ma14="http://schemas.microsoft.com/office/mac/drawingml/2011/main"/>
                           </a:ext>
                         </a:extLst>
                       </wps:spPr>
@@ -481,7 +481,7 @@
                         <a:effectLst/>
                         <a:extLst>
                           <a:ext uri="{C572A759-6A51-4108-AA02-DFA0A04FC94B}">
-                            <ma14:wrappingTextBoxFlag xmlns:ma14="http://schemas.microsoft.com/office/mac/drawingml/2011/main" xmlns:w="http://schemas.openxmlformats.org/wordprocessingml/2006/main" xmlns:w10="urn:schemas-microsoft-com:office:word" xmlns:v="urn:schemas-microsoft-com:vml" xmlns:o="urn:schemas-microsoft-com:office:office" xmlns:mv="urn:schemas-microsoft-com:mac:vml" xmlns:mo="http://schemas.microsoft.com/office/mac/office/2008/main" xmlns=""/>
+                            <ma14:wrappingTextBoxFlag xmlns="" xmlns:mo="http://schemas.microsoft.com/office/mac/office/2008/main" xmlns:mv="urn:schemas-microsoft-com:mac:vml" xmlns:o="urn:schemas-microsoft-com:office:office" xmlns:v="urn:schemas-microsoft-com:vml" xmlns:w10="urn:schemas-microsoft-com:office:word" xmlns:w="http://schemas.openxmlformats.org/wordprocessingml/2006/main" xmlns:ma14="http://schemas.microsoft.com/office/mac/drawingml/2011/main"/>
                           </a:ext>
                         </a:extLst>
                       </wps:spPr>
@@ -614,7 +614,7 @@
             </w:rPr>
             <w:fldChar w:fldCharType="separate"/>
           </w:r>
-          <w:hyperlink w:anchor="_Toc412147208" w:history="1">
+          <w:hyperlink w:anchor="_Toc414264407" w:history="1">
             <w:r>
               <w:rPr>
                 <w:rStyle w:val="Hyperlnk"/>
@@ -660,7 +660,7 @@
                 <w:noProof/>
                 <w:webHidden/>
               </w:rPr>
-              <w:instrText xml:space="preserve"> PAGEREF _Toc412147208 \h </w:instrText>
+              <w:instrText xml:space="preserve"> PAGEREF _Toc414264407 \h </w:instrText>
             </w:r>
             <w:r>
               <w:rPr>
@@ -708,7 +708,7 @@
               <w:lang w:eastAsia="sv-SE"/>
             </w:rPr>
           </w:pPr>
-          <w:hyperlink w:anchor="_Toc412147209" w:history="1">
+          <w:hyperlink w:anchor="_Toc414264408" w:history="1">
             <w:r>
               <w:rPr>
                 <w:rStyle w:val="Hyperlnk"/>
@@ -754,7 +754,7 @@
                 <w:noProof/>
                 <w:webHidden/>
               </w:rPr>
-              <w:instrText xml:space="preserve"> PAGEREF _Toc412147209 \h </w:instrText>
+              <w:instrText xml:space="preserve"> PAGEREF _Toc414264408 \h </w:instrText>
             </w:r>
             <w:r>
               <w:rPr>
@@ -799,7 +799,7 @@
               <w:lang w:eastAsia="sv-SE"/>
             </w:rPr>
           </w:pPr>
-          <w:hyperlink w:anchor="_Toc412147210" w:history="1">
+          <w:hyperlink w:anchor="_Toc414264409" w:history="1">
             <w:r>
               <w:rPr>
                 <w:rStyle w:val="Hyperlnk"/>
@@ -842,7 +842,7 @@
                 <w:noProof/>
                 <w:webHidden/>
               </w:rPr>
-              <w:instrText xml:space="preserve"> PAGEREF _Toc412147210 \h </w:instrText>
+              <w:instrText xml:space="preserve"> PAGEREF _Toc414264409 \h </w:instrText>
             </w:r>
             <w:r>
               <w:rPr>
@@ -863,6 +863,446 @@
                 <w:webHidden/>
               </w:rPr>
               <w:t>2</w:t>
+            </w:r>
+            <w:r>
+              <w:rPr>
+                <w:noProof/>
+                <w:webHidden/>
+              </w:rPr>
+              <w:fldChar w:fldCharType="end"/>
+            </w:r>
+          </w:hyperlink>
+        </w:p>
+        <w:p>
+          <w:pPr>
+            <w:pStyle w:val="Innehll3"/>
+            <w:tabs>
+              <w:tab w:val="left" w:pos="1320"/>
+              <w:tab w:val="right" w:leader="dot" w:pos="9010"/>
+            </w:tabs>
+            <w:rPr>
+              <w:rFonts w:asciiTheme="minorHAnsi" w:eastAsiaTheme="minorEastAsia" w:hAnsiTheme="minorHAnsi" w:cstheme="minorBidi"/>
+              <w:noProof/>
+              <w:sz w:val="22"/>
+              <w:lang w:eastAsia="sv-SE"/>
+            </w:rPr>
+          </w:pPr>
+          <w:hyperlink w:anchor="_Toc414264410" w:history="1">
+            <w:r>
+              <w:rPr>
+                <w:rStyle w:val="Hyperlnk"/>
+                <w:noProof/>
+              </w:rPr>
+              <w:t>2.1.1</w:t>
+            </w:r>
+            <w:r>
+              <w:rPr>
+                <w:rFonts w:asciiTheme="minorHAnsi" w:eastAsiaTheme="minorEastAsia" w:hAnsiTheme="minorHAnsi" w:cstheme="minorBidi"/>
+                <w:noProof/>
+                <w:sz w:val="22"/>
+                <w:lang w:eastAsia="sv-SE"/>
+              </w:rPr>
+              <w:tab/>
+            </w:r>
+            <w:r>
+              <w:rPr>
+                <w:rStyle w:val="Hyperlnk"/>
+                <w:noProof/>
+              </w:rPr>
+              <w:t>Representation</w:t>
+            </w:r>
+            <w:r>
+              <w:rPr>
+                <w:noProof/>
+                <w:webHidden/>
+              </w:rPr>
+              <w:tab/>
+            </w:r>
+            <w:r>
+              <w:rPr>
+                <w:noProof/>
+                <w:webHidden/>
+              </w:rPr>
+              <w:fldChar w:fldCharType="begin"/>
+            </w:r>
+            <w:r>
+              <w:rPr>
+                <w:noProof/>
+                <w:webHidden/>
+              </w:rPr>
+              <w:instrText xml:space="preserve"> PAGEREF _Toc414264410 \h </w:instrText>
+            </w:r>
+            <w:r>
+              <w:rPr>
+                <w:noProof/>
+                <w:webHidden/>
+              </w:rPr>
+            </w:r>
+            <w:r>
+              <w:rPr>
+                <w:noProof/>
+                <w:webHidden/>
+              </w:rPr>
+              <w:fldChar w:fldCharType="separate"/>
+            </w:r>
+            <w:r>
+              <w:rPr>
+                <w:noProof/>
+                <w:webHidden/>
+              </w:rPr>
+              <w:t>2</w:t>
+            </w:r>
+            <w:r>
+              <w:rPr>
+                <w:noProof/>
+                <w:webHidden/>
+              </w:rPr>
+              <w:fldChar w:fldCharType="end"/>
+            </w:r>
+          </w:hyperlink>
+        </w:p>
+        <w:p>
+          <w:pPr>
+            <w:pStyle w:val="Innehll3"/>
+            <w:tabs>
+              <w:tab w:val="left" w:pos="1320"/>
+              <w:tab w:val="right" w:leader="dot" w:pos="9010"/>
+            </w:tabs>
+            <w:rPr>
+              <w:rFonts w:asciiTheme="minorHAnsi" w:eastAsiaTheme="minorEastAsia" w:hAnsiTheme="minorHAnsi" w:cstheme="minorBidi"/>
+              <w:noProof/>
+              <w:sz w:val="22"/>
+              <w:lang w:eastAsia="sv-SE"/>
+            </w:rPr>
+          </w:pPr>
+          <w:hyperlink w:anchor="_Toc414264411" w:history="1">
+            <w:r>
+              <w:rPr>
+                <w:rStyle w:val="Hyperlnk"/>
+                <w:noProof/>
+              </w:rPr>
+              <w:t>2.1.2</w:t>
+            </w:r>
+            <w:r>
+              <w:rPr>
+                <w:rFonts w:asciiTheme="minorHAnsi" w:eastAsiaTheme="minorEastAsia" w:hAnsiTheme="minorHAnsi" w:cstheme="minorBidi"/>
+                <w:noProof/>
+                <w:sz w:val="22"/>
+                <w:lang w:eastAsia="sv-SE"/>
+              </w:rPr>
+              <w:tab/>
+            </w:r>
+            <w:r>
+              <w:rPr>
+                <w:rStyle w:val="Hyperlnk"/>
+                <w:noProof/>
+              </w:rPr>
+              <w:t>Liknelse</w:t>
+            </w:r>
+            <w:r>
+              <w:rPr>
+                <w:noProof/>
+                <w:webHidden/>
+              </w:rPr>
+              <w:tab/>
+            </w:r>
+            <w:r>
+              <w:rPr>
+                <w:noProof/>
+                <w:webHidden/>
+              </w:rPr>
+              <w:fldChar w:fldCharType="begin"/>
+            </w:r>
+            <w:r>
+              <w:rPr>
+                <w:noProof/>
+                <w:webHidden/>
+              </w:rPr>
+              <w:instrText xml:space="preserve"> PAGEREF _Toc414264411 \h </w:instrText>
+            </w:r>
+            <w:r>
+              <w:rPr>
+                <w:noProof/>
+                <w:webHidden/>
+              </w:rPr>
+            </w:r>
+            <w:r>
+              <w:rPr>
+                <w:noProof/>
+                <w:webHidden/>
+              </w:rPr>
+              <w:fldChar w:fldCharType="separate"/>
+            </w:r>
+            <w:r>
+              <w:rPr>
+                <w:noProof/>
+                <w:webHidden/>
+              </w:rPr>
+              <w:t>3</w:t>
+            </w:r>
+            <w:r>
+              <w:rPr>
+                <w:noProof/>
+                <w:webHidden/>
+              </w:rPr>
+              <w:fldChar w:fldCharType="end"/>
+            </w:r>
+          </w:hyperlink>
+        </w:p>
+        <w:p>
+          <w:pPr>
+            <w:pStyle w:val="Innehll3"/>
+            <w:tabs>
+              <w:tab w:val="left" w:pos="1320"/>
+              <w:tab w:val="right" w:leader="dot" w:pos="9010"/>
+            </w:tabs>
+            <w:rPr>
+              <w:rFonts w:asciiTheme="minorHAnsi" w:eastAsiaTheme="minorEastAsia" w:hAnsiTheme="minorHAnsi" w:cstheme="minorBidi"/>
+              <w:noProof/>
+              <w:sz w:val="22"/>
+              <w:lang w:eastAsia="sv-SE"/>
+            </w:rPr>
+          </w:pPr>
+          <w:hyperlink w:anchor="_Toc414264412" w:history="1">
+            <w:r>
+              <w:rPr>
+                <w:rStyle w:val="Hyperlnk"/>
+                <w:noProof/>
+              </w:rPr>
+              <w:t>2.1.3</w:t>
+            </w:r>
+            <w:r>
+              <w:rPr>
+                <w:rFonts w:asciiTheme="minorHAnsi" w:eastAsiaTheme="minorEastAsia" w:hAnsiTheme="minorHAnsi" w:cstheme="minorBidi"/>
+                <w:noProof/>
+                <w:sz w:val="22"/>
+                <w:lang w:eastAsia="sv-SE"/>
+              </w:rPr>
+              <w:tab/>
+            </w:r>
+            <w:r>
+              <w:rPr>
+                <w:rStyle w:val="Hyperlnk"/>
+                <w:noProof/>
+              </w:rPr>
+              <w:t>Hämtning</w:t>
+            </w:r>
+            <w:r>
+              <w:rPr>
+                <w:noProof/>
+                <w:webHidden/>
+              </w:rPr>
+              <w:tab/>
+            </w:r>
+            <w:r>
+              <w:rPr>
+                <w:noProof/>
+                <w:webHidden/>
+              </w:rPr>
+              <w:fldChar w:fldCharType="begin"/>
+            </w:r>
+            <w:r>
+              <w:rPr>
+                <w:noProof/>
+                <w:webHidden/>
+              </w:rPr>
+              <w:instrText xml:space="preserve"> PAGEREF _Toc414264412 \h </w:instrText>
+            </w:r>
+            <w:r>
+              <w:rPr>
+                <w:noProof/>
+                <w:webHidden/>
+              </w:rPr>
+            </w:r>
+            <w:r>
+              <w:rPr>
+                <w:noProof/>
+                <w:webHidden/>
+              </w:rPr>
+              <w:fldChar w:fldCharType="separate"/>
+            </w:r>
+            <w:r>
+              <w:rPr>
+                <w:noProof/>
+                <w:webHidden/>
+              </w:rPr>
+              <w:t>3</w:t>
+            </w:r>
+            <w:r>
+              <w:rPr>
+                <w:noProof/>
+                <w:webHidden/>
+              </w:rPr>
+              <w:fldChar w:fldCharType="end"/>
+            </w:r>
+          </w:hyperlink>
+        </w:p>
+        <w:p>
+          <w:pPr>
+            <w:pStyle w:val="Innehll3"/>
+            <w:tabs>
+              <w:tab w:val="left" w:pos="1320"/>
+              <w:tab w:val="right" w:leader="dot" w:pos="9010"/>
+            </w:tabs>
+            <w:rPr>
+              <w:rFonts w:asciiTheme="minorHAnsi" w:eastAsiaTheme="minorEastAsia" w:hAnsiTheme="minorHAnsi" w:cstheme="minorBidi"/>
+              <w:noProof/>
+              <w:sz w:val="22"/>
+              <w:lang w:eastAsia="sv-SE"/>
+            </w:rPr>
+          </w:pPr>
+          <w:hyperlink w:anchor="_Toc414264413" w:history="1">
+            <w:r>
+              <w:rPr>
+                <w:rStyle w:val="Hyperlnk"/>
+                <w:noProof/>
+              </w:rPr>
+              <w:t>2.1.4</w:t>
+            </w:r>
+            <w:r>
+              <w:rPr>
+                <w:rFonts w:asciiTheme="minorHAnsi" w:eastAsiaTheme="minorEastAsia" w:hAnsiTheme="minorHAnsi" w:cstheme="minorBidi"/>
+                <w:noProof/>
+                <w:sz w:val="22"/>
+                <w:lang w:eastAsia="sv-SE"/>
+              </w:rPr>
+              <w:tab/>
+            </w:r>
+            <w:r>
+              <w:rPr>
+                <w:rStyle w:val="Hyperlnk"/>
+                <w:noProof/>
+              </w:rPr>
+              <w:t>Anpassning</w:t>
+            </w:r>
+            <w:r>
+              <w:rPr>
+                <w:noProof/>
+                <w:webHidden/>
+              </w:rPr>
+              <w:tab/>
+            </w:r>
+            <w:r>
+              <w:rPr>
+                <w:noProof/>
+                <w:webHidden/>
+              </w:rPr>
+              <w:fldChar w:fldCharType="begin"/>
+            </w:r>
+            <w:r>
+              <w:rPr>
+                <w:noProof/>
+                <w:webHidden/>
+              </w:rPr>
+              <w:instrText xml:space="preserve"> PAGEREF _Toc414264413 \h </w:instrText>
+            </w:r>
+            <w:r>
+              <w:rPr>
+                <w:noProof/>
+                <w:webHidden/>
+              </w:rPr>
+            </w:r>
+            <w:r>
+              <w:rPr>
+                <w:noProof/>
+                <w:webHidden/>
+              </w:rPr>
+              <w:fldChar w:fldCharType="separate"/>
+            </w:r>
+            <w:r>
+              <w:rPr>
+                <w:noProof/>
+                <w:webHidden/>
+              </w:rPr>
+              <w:t>4</w:t>
+            </w:r>
+            <w:r>
+              <w:rPr>
+                <w:noProof/>
+                <w:webHidden/>
+              </w:rPr>
+              <w:fldChar w:fldCharType="end"/>
+            </w:r>
+          </w:hyperlink>
+        </w:p>
+        <w:p>
+          <w:pPr>
+            <w:pStyle w:val="Innehll3"/>
+            <w:tabs>
+              <w:tab w:val="left" w:pos="1320"/>
+              <w:tab w:val="right" w:leader="dot" w:pos="9010"/>
+            </w:tabs>
+            <w:rPr>
+              <w:rFonts w:asciiTheme="minorHAnsi" w:eastAsiaTheme="minorEastAsia" w:hAnsiTheme="minorHAnsi" w:cstheme="minorBidi"/>
+              <w:noProof/>
+              <w:sz w:val="22"/>
+              <w:lang w:eastAsia="sv-SE"/>
+            </w:rPr>
+          </w:pPr>
+          <w:hyperlink w:anchor="_Toc414264414" w:history="1">
+            <w:r>
+              <w:rPr>
+                <w:rStyle w:val="Hyperlnk"/>
+                <w:noProof/>
+              </w:rPr>
+              <w:t>2.1.5</w:t>
+            </w:r>
+            <w:r>
+              <w:rPr>
+                <w:rFonts w:asciiTheme="minorHAnsi" w:eastAsiaTheme="minorEastAsia" w:hAnsiTheme="minorHAnsi" w:cstheme="minorBidi"/>
+                <w:noProof/>
+                <w:sz w:val="22"/>
+                <w:lang w:eastAsia="sv-SE"/>
+              </w:rPr>
+              <w:tab/>
+            </w:r>
+            <w:r>
+              <w:rPr>
+                <w:rStyle w:val="Hyperlnk"/>
+                <w:noProof/>
+              </w:rPr>
+              <w:t>Tidigare arbeten</w:t>
+            </w:r>
+            <w:r>
+              <w:rPr>
+                <w:noProof/>
+                <w:webHidden/>
+              </w:rPr>
+              <w:tab/>
+            </w:r>
+            <w:r>
+              <w:rPr>
+                <w:noProof/>
+                <w:webHidden/>
+              </w:rPr>
+              <w:fldChar w:fldCharType="begin"/>
+            </w:r>
+            <w:r>
+              <w:rPr>
+                <w:noProof/>
+                <w:webHidden/>
+              </w:rPr>
+              <w:instrText xml:space="preserve"> PAGEREF _Toc414264414 \h </w:instrText>
+            </w:r>
+            <w:r>
+              <w:rPr>
+                <w:noProof/>
+                <w:webHidden/>
+              </w:rPr>
+            </w:r>
+            <w:r>
+              <w:rPr>
+                <w:noProof/>
+                <w:webHidden/>
+              </w:rPr>
+              <w:fldChar w:fldCharType="separate"/>
+            </w:r>
+            <w:r>
+              <w:rPr>
+                <w:noProof/>
+                <w:webHidden/>
+              </w:rPr>
+              <w:t>4</w:t>
             </w:r>
             <w:r>
               <w:rPr>
@@ -887,7 +1327,7 @@
               <w:lang w:eastAsia="sv-SE"/>
             </w:rPr>
           </w:pPr>
-          <w:hyperlink w:anchor="_Toc412147211" w:history="1">
+          <w:hyperlink w:anchor="_Toc414264415" w:history="1">
             <w:r>
               <w:rPr>
                 <w:rStyle w:val="Hyperlnk"/>
@@ -930,7 +1370,7 @@
                 <w:noProof/>
                 <w:webHidden/>
               </w:rPr>
-              <w:instrText xml:space="preserve"> PAGEREF _Toc412147211 \h </w:instrText>
+              <w:instrText xml:space="preserve"> PAGEREF _Toc414264415 \h </w:instrText>
             </w:r>
             <w:r>
               <w:rPr>
@@ -950,7 +1390,7 @@
                 <w:noProof/>
                 <w:webHidden/>
               </w:rPr>
-              <w:t>3</w:t>
+              <w:t>4</w:t>
             </w:r>
             <w:r>
               <w:rPr>
@@ -975,7 +1415,7 @@
               <w:lang w:eastAsia="sv-SE"/>
             </w:rPr>
           </w:pPr>
-          <w:hyperlink w:anchor="_Toc412147212" w:history="1">
+          <w:hyperlink w:anchor="_Toc414264416" w:history="1">
             <w:r>
               <w:rPr>
                 <w:rStyle w:val="Hyperlnk"/>
@@ -1018,7 +1458,7 @@
                 <w:noProof/>
                 <w:webHidden/>
               </w:rPr>
-              <w:instrText xml:space="preserve"> PAGEREF _Toc412147212 \h </w:instrText>
+              <w:instrText xml:space="preserve"> PAGEREF _Toc414264416 \h </w:instrText>
             </w:r>
             <w:r>
               <w:rPr>
@@ -1038,7 +1478,7 @@
                 <w:noProof/>
                 <w:webHidden/>
               </w:rPr>
-              <w:t>3</w:t>
+              <w:t>4</w:t>
             </w:r>
             <w:r>
               <w:rPr>
@@ -1063,7 +1503,7 @@
               <w:lang w:eastAsia="sv-SE"/>
             </w:rPr>
           </w:pPr>
-          <w:hyperlink w:anchor="_Toc412147213" w:history="1">
+          <w:hyperlink w:anchor="_Toc414264417" w:history="1">
             <w:r>
               <w:rPr>
                 <w:rStyle w:val="Hyperlnk"/>
@@ -1106,7 +1546,7 @@
                 <w:noProof/>
                 <w:webHidden/>
               </w:rPr>
-              <w:instrText xml:space="preserve"> PAGEREF _Toc412147213 \h </w:instrText>
+              <w:instrText xml:space="preserve"> PAGEREF _Toc414264417 \h </w:instrText>
             </w:r>
             <w:r>
               <w:rPr>
@@ -1126,7 +1566,7 @@
                 <w:noProof/>
                 <w:webHidden/>
               </w:rPr>
-              <w:t>5</w:t>
+              <w:t>7</w:t>
             </w:r>
             <w:r>
               <w:rPr>
@@ -1151,7 +1591,7 @@
               <w:lang w:eastAsia="sv-SE"/>
             </w:rPr>
           </w:pPr>
-          <w:hyperlink w:anchor="_Toc412147214" w:history="1">
+          <w:hyperlink w:anchor="_Toc414264418" w:history="1">
             <w:r>
               <w:rPr>
                 <w:rStyle w:val="Hyperlnk"/>
@@ -1194,7 +1634,7 @@
                 <w:noProof/>
                 <w:webHidden/>
               </w:rPr>
-              <w:instrText xml:space="preserve"> PAGEREF _Toc412147214 \h </w:instrText>
+              <w:instrText xml:space="preserve"> PAGEREF _Toc414264418 \h </w:instrText>
             </w:r>
             <w:r>
               <w:rPr>
@@ -1214,7 +1654,7 @@
                 <w:noProof/>
                 <w:webHidden/>
               </w:rPr>
-              <w:t>5</w:t>
+              <w:t>7</w:t>
             </w:r>
             <w:r>
               <w:rPr>
@@ -1239,7 +1679,7 @@
               <w:lang w:eastAsia="sv-SE"/>
             </w:rPr>
           </w:pPr>
-          <w:hyperlink w:anchor="_Toc412147215" w:history="1">
+          <w:hyperlink w:anchor="_Toc414264419" w:history="1">
             <w:r>
               <w:rPr>
                 <w:rStyle w:val="Hyperlnk"/>
@@ -1261,7 +1701,7 @@
                 <w:rStyle w:val="Hyperlnk"/>
                 <w:noProof/>
               </w:rPr>
-              <w:t>Dagens schackdatorprogram</w:t>
+              <w:t>Tidigare arbeten inom AI</w:t>
             </w:r>
             <w:r>
               <w:rPr>
@@ -1282,7 +1722,7 @@
                 <w:noProof/>
                 <w:webHidden/>
               </w:rPr>
-              <w:instrText xml:space="preserve"> PAGEREF _Toc412147215 \h </w:instrText>
+              <w:instrText xml:space="preserve"> PAGEREF _Toc414264419 \h </w:instrText>
             </w:r>
             <w:r>
               <w:rPr>
@@ -1302,7 +1742,7 @@
                 <w:noProof/>
                 <w:webHidden/>
               </w:rPr>
-              <w:t>6</w:t>
+              <w:t>8</w:t>
             </w:r>
             <w:r>
               <w:rPr>
@@ -1330,7 +1770,7 @@
               <w:lang w:eastAsia="sv-SE"/>
             </w:rPr>
           </w:pPr>
-          <w:hyperlink w:anchor="_Toc412147216" w:history="1">
+          <w:hyperlink w:anchor="_Toc414264420" w:history="1">
             <w:r>
               <w:rPr>
                 <w:rStyle w:val="Hyperlnk"/>
@@ -1376,7 +1816,7 @@
                 <w:noProof/>
                 <w:webHidden/>
               </w:rPr>
-              <w:instrText xml:space="preserve"> PAGEREF _Toc412147216 \h </w:instrText>
+              <w:instrText xml:space="preserve"> PAGEREF _Toc414264420 \h </w:instrText>
             </w:r>
             <w:r>
               <w:rPr>
@@ -1396,7 +1836,7 @@
                 <w:noProof/>
                 <w:webHidden/>
               </w:rPr>
-              <w:t>7</w:t>
+              <w:t>9</w:t>
             </w:r>
             <w:r>
               <w:rPr>
@@ -1421,7 +1861,7 @@
               <w:lang w:eastAsia="sv-SE"/>
             </w:rPr>
           </w:pPr>
-          <w:hyperlink w:anchor="_Toc412147217" w:history="1">
+          <w:hyperlink w:anchor="_Toc414264421" w:history="1">
             <w:r>
               <w:rPr>
                 <w:rStyle w:val="Hyperlnk"/>
@@ -1464,7 +1904,7 @@
                 <w:noProof/>
                 <w:webHidden/>
               </w:rPr>
-              <w:instrText xml:space="preserve"> PAGEREF _Toc412147217 \h </w:instrText>
+              <w:instrText xml:space="preserve"> PAGEREF _Toc414264421 \h </w:instrText>
             </w:r>
             <w:r>
               <w:rPr>
@@ -1484,7 +1924,7 @@
                 <w:noProof/>
                 <w:webHidden/>
               </w:rPr>
-              <w:t>7</w:t>
+              <w:t>9</w:t>
             </w:r>
             <w:r>
               <w:rPr>
@@ -1509,7 +1949,7 @@
               <w:lang w:eastAsia="sv-SE"/>
             </w:rPr>
           </w:pPr>
-          <w:hyperlink w:anchor="_Toc412147218" w:history="1">
+          <w:hyperlink w:anchor="_Toc414264422" w:history="1">
             <w:r>
               <w:rPr>
                 <w:rStyle w:val="Hyperlnk"/>
@@ -1552,7 +1992,7 @@
                 <w:noProof/>
                 <w:webHidden/>
               </w:rPr>
-              <w:instrText xml:space="preserve"> PAGEREF _Toc412147218 \h </w:instrText>
+              <w:instrText xml:space="preserve"> PAGEREF _Toc414264422 \h </w:instrText>
             </w:r>
             <w:r>
               <w:rPr>
@@ -1572,7 +2012,7 @@
                 <w:noProof/>
                 <w:webHidden/>
               </w:rPr>
-              <w:t>7</w:t>
+              <w:t>9</w:t>
             </w:r>
             <w:r>
               <w:rPr>
@@ -1599,7 +2039,7 @@
               <w:lang w:eastAsia="sv-SE"/>
             </w:rPr>
           </w:pPr>
-          <w:hyperlink w:anchor="_Toc412147219" w:history="1">
+          <w:hyperlink w:anchor="_Toc414264423" w:history="1">
             <w:r>
               <w:rPr>
                 <w:rStyle w:val="Hyperlnk"/>
@@ -1627,7 +2067,7 @@
                 <w:noProof/>
                 <w:webHidden/>
               </w:rPr>
-              <w:instrText xml:space="preserve"> PAGEREF _Toc412147219 \h </w:instrText>
+              <w:instrText xml:space="preserve"> PAGEREF _Toc414264423 \h </w:instrText>
             </w:r>
             <w:r>
               <w:rPr>
@@ -1647,7 +2087,7 @@
                 <w:noProof/>
                 <w:webHidden/>
               </w:rPr>
-              <w:t>9</w:t>
+              <w:t>11</w:t>
             </w:r>
             <w:r>
               <w:rPr>
@@ -1683,7 +2123,7 @@
         <w:pStyle w:val="Rubrik1"/>
         <w:spacing w:before="240"/>
       </w:pPr>
-      <w:bookmarkStart w:id="0" w:name="_Toc412147208"/>
+      <w:bookmarkStart w:id="0" w:name="_Toc414264407"/>
       <w:r>
         <w:lastRenderedPageBreak/>
         <w:t>Introduktion</w:t>
@@ -1714,7 +2154,13 @@
         <w:spacing w:line="240" w:lineRule="auto"/>
       </w:pPr>
       <w:r>
-        <w:t xml:space="preserve">Schack är ett spel som fått mycket uppmärksamhet inom området artificiell intelligens (AI). Redan på 50-talet presenterade Shannon (1950) ett förslag på hur en </w:t>
+        <w:t xml:space="preserve">Schack är ett spel som fått mycket uppmärksamhet inom </w:t>
+      </w:r>
+      <w:r>
+        <w:t>forsknings</w:t>
+      </w:r>
+      <w:r>
+        <w:t xml:space="preserve">området artificiell intelligens (AI). Redan på 50-talet presenterade Shannon (1950) ett förslag på hur en </w:t>
       </w:r>
       <w:r>
         <w:t xml:space="preserve">schackspelande AI-agent kunde fungera </w:t>
@@ -1749,8 +2195,13 @@
       <w:r>
         <w:t xml:space="preserve"> (</w:t>
       </w:r>
-      <w:r>
-        <w:t xml:space="preserve">Schaeffer </w:t>
+      <w:proofErr w:type="spellStart"/>
+      <w:r>
+        <w:t>Schaeffer</w:t>
+      </w:r>
+      <w:proofErr w:type="spellEnd"/>
+      <w:r>
+        <w:t xml:space="preserve"> </w:t>
       </w:r>
       <w:r>
         <w:t>1991</w:t>
@@ -1774,19 +2225,7 @@
         <w:t>t</w:t>
       </w:r>
       <w:r>
-        <w:t xml:space="preserve"> utföra alla möjliga kombinationer av nästa x antal drag, gradera</w:t>
-      </w:r>
-      <w:r>
-        <w:t>r</w:t>
-      </w:r>
-      <w:r>
-        <w:t xml:space="preserve"> de resulterade lägena efter en heuristik och utvärdera</w:t>
-      </w:r>
-      <w:r>
-        <w:t>r</w:t>
-      </w:r>
-      <w:r>
-        <w:t xml:space="preserve"> vilket drag </w:t>
+        <w:t xml:space="preserve"> utföra alla möjliga kombinationer av nästa x antal drag, gradera de resulterade lägena efter en heuristik och utvärdera vilket drag </w:t>
       </w:r>
       <w:r>
         <w:t>som leder till det bästa läget, givet att motståndaren spelar optimalt.</w:t>
@@ -1812,7 +2251,7 @@
         <w:t xml:space="preserve"> en</w:t>
       </w:r>
       <w:r>
-        <w:t xml:space="preserve"> schackspelande AI-agent i hopp om att den kan gynna forskningen om schack</w:t>
+        <w:t xml:space="preserve"> schackspelande AI-agent i hopp om att gynna forskningen om schack</w:t>
       </w:r>
       <w:r>
         <w:t>-AI</w:t>
@@ -1830,7 +2269,21 @@
         <w:rPr>
           <w:i/>
         </w:rPr>
-        <w:t>Case-based Reasoning</w:t>
+        <w:t>Case-</w:t>
+      </w:r>
+      <w:proofErr w:type="spellStart"/>
+      <w:r>
+        <w:rPr>
+          <w:i/>
+        </w:rPr>
+        <w:t>based</w:t>
+      </w:r>
+      <w:proofErr w:type="spellEnd"/>
+      <w:r>
+        <w:rPr>
+          <w:i/>
+        </w:rPr>
+        <w:t xml:space="preserve"> Reasoning</w:t>
       </w:r>
       <w:r>
         <w:t xml:space="preserve"> (CBR) och är en problemlösningsteknik </w:t>
@@ -1916,7 +2369,7 @@
         <w:t>respektive</w:t>
       </w:r>
       <w:r>
-        <w:t xml:space="preserve"> fallbaser. På så sätt går det att visa om AI-agenten vinner oftare med fallbaser baserade på högre rankade experter.</w:t>
+        <w:t xml:space="preserve"> fallbaser.</w:t>
       </w:r>
     </w:p>
     <w:p>
@@ -1926,7 +2379,7 @@
       <w:bookmarkStart w:id="1" w:name="_Toc181172220"/>
       <w:bookmarkStart w:id="2" w:name="_Toc219466031"/>
       <w:bookmarkStart w:id="3" w:name="_Toc219475258"/>
-      <w:bookmarkStart w:id="4" w:name="_Toc412147209"/>
+      <w:bookmarkStart w:id="4" w:name="_Toc414264408"/>
       <w:r>
         <w:lastRenderedPageBreak/>
         <w:t>Bakgrund</w:t>
@@ -1937,20 +2390,59 @@
       <w:bookmarkEnd w:id="4"/>
     </w:p>
     <w:p>
+      <w:pPr>
+        <w:rPr>
+          <w:b/>
+        </w:rPr>
+      </w:pPr>
+      <w:r>
+        <w:rPr>
+          <w:b/>
+        </w:rPr>
+        <w:t>(Nytt)</w:t>
+      </w:r>
+    </w:p>
+    <w:p>
       <w:r>
         <w:t>I denna sektion presen</w:t>
       </w:r>
       <w:r>
-        <w:t>teras bakgrundsinformation om ämnen och termer som nämns i arbetet. I sektion 2.1 presenteras CBR, besläktade termer och hur arbetet bygger på tidigare forskning kring CBR. Sektion 2.2 innehåller reglerna till schack, och termer som ofta används inom schack.</w:t>
+        <w:t>teras bakgrundsinformation om ämnen och termer som nämns i arbetet</w:t>
+      </w:r>
+      <w:r>
+        <w:t>. I sektion 2.1 presenteras CBR</w:t>
+      </w:r>
+      <w:r>
+        <w:t xml:space="preserve"> och hur arbetet bygger på tidigare forskning kring CBR. Sektion 2.2 </w:t>
+      </w:r>
+      <w:r>
+        <w:t xml:space="preserve">innehåller reglerna till schack, </w:t>
+      </w:r>
+      <w:r>
+        <w:t>termer som ofta används inom schack</w:t>
+      </w:r>
+      <w:r>
+        <w:t xml:space="preserve"> och tidigare arbeten om alternativa tillvägagångssätt till schack-AI</w:t>
+      </w:r>
+      <w:r>
+        <w:t>.</w:t>
       </w:r>
     </w:p>
     <w:p>
       <w:pPr>
         <w:pStyle w:val="Rubrik2"/>
       </w:pPr>
-      <w:bookmarkStart w:id="5" w:name="_Toc412147210"/>
-      <w:r>
-        <w:t>Case-based Reasoning</w:t>
+      <w:bookmarkStart w:id="5" w:name="_Toc414264409"/>
+      <w:r>
+        <w:t>Case-</w:t>
+      </w:r>
+      <w:proofErr w:type="spellStart"/>
+      <w:r>
+        <w:t>based</w:t>
+      </w:r>
+      <w:proofErr w:type="spellEnd"/>
+      <w:r>
+        <w:t xml:space="preserve"> Reasoning</w:t>
       </w:r>
       <w:bookmarkEnd w:id="5"/>
     </w:p>
@@ -1964,26 +2456,18 @@
         <w:rPr>
           <w:b/>
         </w:rPr>
-        <w:t xml:space="preserve">(Nytt utökat material nedan. Många </w:t>
-      </w:r>
-      <w:bookmarkStart w:id="6" w:name="_GoBack"/>
-      <w:bookmarkEnd w:id="6"/>
+        <w:t>(Nytt utökat material nedan. Många av mina påstående är grundade i Richter och Webers bok, och jag vet inte om jag konstant ska referera till dem, eller på nått sätt indikera att hela sektionen i stort sätt indirekt</w:t>
+      </w:r>
       <w:r>
         <w:rPr>
           <w:b/>
         </w:rPr>
-        <w:t>av mina påstående är grundade i Richter och Webers bok, och jag vet inte om jag konstant ska referera till dem, eller på nått sätt indikera att hela sektionen i stort sätt indirekt</w:t>
+        <w:t xml:space="preserve"> är</w:t>
       </w:r>
       <w:r>
         <w:rPr>
           <w:b/>
         </w:rPr>
-        <w:t xml:space="preserve"> är</w:t>
-      </w:r>
-      <w:r>
-        <w:rPr>
-          <w:b/>
-        </w:rPr>
         <w:t xml:space="preserve"> hämtat därifrån.)</w:t>
       </w:r>
     </w:p>
@@ -2088,12 +2572,18 @@
         <w:t xml:space="preserve"> kan</w:t>
       </w:r>
       <w:r>
-        <w:t xml:space="preserve"> dess lösning baseras på</w:t>
-      </w:r>
-      <w:r>
         <w:t xml:space="preserve"> </w:t>
       </w:r>
       <w:r>
+        <w:t>AI-agentens</w:t>
+      </w:r>
+      <w:r>
+        <w:t xml:space="preserve"> lösning baseras på</w:t>
+      </w:r>
+      <w:r>
+        <w:t xml:space="preserve"> </w:t>
+      </w:r>
+      <w:r>
         <w:t>hur</w:t>
       </w:r>
       <w:r>
@@ -2187,7 +2677,6 @@
         <w:t>.</w:t>
       </w:r>
     </w:p>
-    <w:p/>
     <w:p>
       <w:pPr>
         <w:keepNext/>
@@ -2217,7 +2706,7 @@
           <v:shape id="_x0000_i1025" type="#_x0000_t75" style="width:300.1pt;height:214.25pt" o:ole="">
             <v:imagedata r:id="rId10" o:title=""/>
           </v:shape>
-          <o:OLEObject Type="Embed" ProgID="Visio.Drawing.15" ShapeID="_x0000_i1025" DrawAspect="Content" ObjectID="_1487774854" r:id="rId11"/>
+          <o:OLEObject Type="Embed" ProgID="Visio.Drawing.15" ShapeID="_x0000_i1025" DrawAspect="Content" ObjectID="_1488006309" r:id="rId11"/>
         </w:object>
       </w:r>
     </w:p>
@@ -2228,24 +2717,26 @@
           <w:lang w:val="sv-SE"/>
         </w:rPr>
       </w:pPr>
-      <w:bookmarkStart w:id="7" w:name="_Ref413676773"/>
+      <w:bookmarkStart w:id="6" w:name="_Ref413676773"/>
       <w:r>
         <w:rPr>
           <w:lang w:val="sv-SE"/>
         </w:rPr>
         <w:t>Figur över processen för att applicera CBR.</w:t>
       </w:r>
+      <w:bookmarkEnd w:id="6"/>
+    </w:p>
+    <w:p>
+      <w:pPr>
+        <w:pStyle w:val="Rubrik3"/>
+      </w:pPr>
+      <w:bookmarkStart w:id="7" w:name="_Toc414264410"/>
+      <w:r>
+        <w:t>Representation</w:t>
+      </w:r>
       <w:bookmarkEnd w:id="7"/>
     </w:p>
     <w:p>
-      <w:pPr>
-        <w:pStyle w:val="Rubrik3"/>
-      </w:pPr>
-      <w:r>
-        <w:t>Representation</w:t>
-      </w:r>
-    </w:p>
-    <w:p>
       <w:r>
         <w:t>Problem kan representeras på olika sätt</w:t>
       </w:r>
@@ -2256,7 +2747,10 @@
         <w:t xml:space="preserve"> beroende på </w:t>
       </w:r>
       <w:r>
-        <w:t>var för sorts problem som ska lösas</w:t>
+        <w:t>vad</w:t>
+      </w:r>
+      <w:r>
+        <w:t xml:space="preserve"> för sorts problem som ska lösas</w:t>
       </w:r>
       <w:r>
         <w:t xml:space="preserve">. En vanlig representation är en tupel av värden, där varje </w:t>
@@ -2269,6 +2763,9 @@
         <w:t xml:space="preserve"> överensstämmer med ett attribut (</w:t>
       </w:r>
       <w:r>
+        <w:t xml:space="preserve">Richter &amp; Weber </w:t>
+      </w:r>
+      <w:r>
         <w:t>2013, s. 93</w:t>
       </w:r>
       <w:r>
@@ -2299,7 +2796,10 @@
         <w:t xml:space="preserve"> osv.. </w:t>
       </w:r>
       <w:r>
-        <w:t>Tänk t.ex. på ett CBR-system utvecklat för att estimera priset på en begagnade bilar baserat på priset av tidigare sålda begagnade bilar.</w:t>
+        <w:t xml:space="preserve">Som exempel kan det finnas en AI-agent </w:t>
+      </w:r>
+      <w:r>
+        <w:t>utvecklat för att estimera priset på begagnade bilar baserat på priset av tidigare sålda begagnade bilar.</w:t>
       </w:r>
       <w:r>
         <w:t xml:space="preserve"> En bil kan ha flera attribut men vissa attribut </w:t>
@@ -2338,7 +2838,13 @@
         <w:t>, för</w:t>
       </w:r>
       <w:r>
-        <w:t xml:space="preserve"> att en bils färg inte har haft en märkbar påverkan på en bils pris genom tiderna.</w:t>
+        <w:t xml:space="preserve"> att en bils färg inte har haft en märkbar påverk</w:t>
+      </w:r>
+      <w:r>
+        <w:t>an på en bils pris tidigare</w:t>
+      </w:r>
+      <w:r>
+        <w:t>.</w:t>
       </w:r>
       <w:r>
         <w:t xml:space="preserve"> Representationen illustreras i </w:t>
@@ -2366,6 +2872,9 @@
       </w:r>
       <w:r>
         <w:t>av problem är bilder, text och ljud (</w:t>
+      </w:r>
+      <w:r>
+        <w:t xml:space="preserve">Richter &amp; Weber </w:t>
       </w:r>
       <w:r>
         <w:t xml:space="preserve">2013, </w:t>
@@ -2508,12 +3017,14 @@
       <w:pPr>
         <w:pStyle w:val="Rubrik3"/>
       </w:pPr>
+      <w:bookmarkStart w:id="9" w:name="_Toc414264411"/>
       <w:r>
         <w:t>L</w:t>
       </w:r>
       <w:r>
         <w:t>iknelse</w:t>
       </w:r>
+      <w:bookmarkEnd w:id="9"/>
     </w:p>
     <w:p>
       <w:r>
@@ -2624,7 +3135,16 @@
         <w:t>värden</w:t>
       </w:r>
       <w:r>
-        <w:t xml:space="preserve">, men avståndet är inversproportionerligt till graden av deras likhet. </w:t>
+        <w:t xml:space="preserve">, men avståndet är </w:t>
+      </w:r>
+      <w:r>
+        <w:t>proportionerligt till</w:t>
+      </w:r>
+      <w:r>
+        <w:t xml:space="preserve"> inversen av</w:t>
+      </w:r>
+      <w:r>
+        <w:t xml:space="preserve"> graden av deras likhet. </w:t>
       </w:r>
       <w:r>
         <w:t>Ingen</w:t>
@@ -2687,13 +3207,18 @@
       <w:pPr>
         <w:pStyle w:val="Rubrik3"/>
       </w:pPr>
+      <w:bookmarkStart w:id="10" w:name="_Toc414264412"/>
       <w:r>
         <w:t>Hämtning</w:t>
       </w:r>
-    </w:p>
-    <w:p>
-      <w:r>
-        <w:t xml:space="preserve">Syftet med hämtningsprocessen är att hitta en eller flera lösningar </w:t>
+      <w:bookmarkEnd w:id="10"/>
+    </w:p>
+    <w:p>
+      <w:r>
+        <w:t>Syftet med hämtningsproces</w:t>
+      </w:r>
+      <w:r>
+        <w:t xml:space="preserve">sen är att hitta en lösning </w:t>
       </w:r>
       <w:r>
         <w:t>vars problem är mest lik</w:t>
@@ -2711,7 +3236,13 @@
         <w:t xml:space="preserve"> används en hämtningsmetod</w:t>
       </w:r>
       <w:r>
-        <w:t>, vars krav varierar från</w:t>
+        <w:t>, vars krav</w:t>
+      </w:r>
+      <w:r>
+        <w:t xml:space="preserve"> kan variera</w:t>
+      </w:r>
+      <w:r>
+        <w:t xml:space="preserve"> från</w:t>
       </w:r>
       <w:r>
         <w:t xml:space="preserve"> </w:t>
@@ -2732,7 +3263,10 @@
         <w:t>en</w:t>
       </w:r>
       <w:r>
-        <w:t xml:space="preserve"> är bäst, men detta kan påverka systemets effektivitet.</w:t>
+        <w:t xml:space="preserve"> tillhör det mest lika problemet</w:t>
+      </w:r>
+      <w:r>
+        <w:t>, men detta kan påverka systemets effektivitet.</w:t>
       </w:r>
       <w:r>
         <w:t xml:space="preserve"> För att hitta det mest lika probleme</w:t>
@@ -2750,14 +3284,14 @@
         <w:t xml:space="preserve">ss. 171-172). </w:t>
       </w:r>
       <w:r>
-        <w:t>Eftersom p</w:t>
-      </w:r>
-      <w:r>
-        <w:t xml:space="preserve">roblem kan </w:t>
+        <w:t xml:space="preserve">Eftersom </w:t>
       </w:r>
       <w:r>
         <w:lastRenderedPageBreak/>
-        <w:t>likna</w:t>
+        <w:t>p</w:t>
+      </w:r>
+      <w:r>
+        <w:t>roblem kan likna</w:t>
       </w:r>
       <w:r>
         <w:t xml:space="preserve"> varandra på olika sätt</w:t>
@@ -2809,9 +3343,11 @@
       <w:pPr>
         <w:pStyle w:val="Rubrik3"/>
       </w:pPr>
+      <w:bookmarkStart w:id="11" w:name="_Toc414264413"/>
       <w:r>
         <w:t>Anpassning</w:t>
       </w:r>
+      <w:bookmarkEnd w:id="11"/>
     </w:p>
     <w:p>
       <w:r>
@@ -2839,7 +3375,13 @@
         <w:t>ösningen</w:t>
       </w:r>
       <w:r>
-        <w:t xml:space="preserve"> kan därför behöva anpassas. Anpassning sker genom att applicera ett antal regler på lösningen för att får fram en ny lösning. En lösning består av ett förvillkor och en handling som ska utföras om förvillkoret är sant. Handlingar delas in i två kategorier: </w:t>
+        <w:t xml:space="preserve"> kan därför behöva anpassas. Anpassning sker genom att applicera ett antal regler på lösningen för att får fram en ny lösning. En </w:t>
+      </w:r>
+      <w:r>
+        <w:t>regel</w:t>
+      </w:r>
+      <w:r>
+        <w:t xml:space="preserve"> består av ett förvillkor och en handling som ska utföras om förvillkoret är sant. Handlingar delas in i två kategorier: </w:t>
       </w:r>
       <w:r>
         <w:t>transformationsbaserade och genererande handlingar(</w:t>
@@ -2878,16 +3420,24 @@
         <w:t xml:space="preserve"> används </w:t>
       </w:r>
       <w:r>
-        <w:t>samma teknik som användes för att beräkna lösningen från problemet, med den nya lösningen som grund. Detta är användbart när det är mycket dyrare prestandamässigt att beräkna hela lösningen från början, än att utgå från en nästan giltig lösning. Ett exempel är en färdbeskrivning från en plats till en annan. Det är då enklare att utgå från en färdbeskrivning mellan två städer nära ursprungsplatsen och destinationen än att beräkna en helt ny färdbeskrivning.</w:t>
+        <w:t xml:space="preserve">samma teknik som användes för att beräkna lösningen från problemet, med den nya lösningen som grund. Detta är användbart när det är mycket dyrare prestandamässigt att beräkna hela lösningen från början, än att utgå från en nästan giltig lösning. Ett exempel är en färdbeskrivning från en plats till en annan. Det </w:t>
+      </w:r>
+      <w:r>
+        <w:t>kan då vara</w:t>
+      </w:r>
+      <w:r>
+        <w:t xml:space="preserve"> enklare att utgå från en färdbeskrivning mellan två städer nära ursprungsplatsen och destinationen än att beräkna en helt ny färdbeskrivning.</w:t>
       </w:r>
     </w:p>
     <w:p>
       <w:pPr>
         <w:pStyle w:val="Rubrik3"/>
       </w:pPr>
+      <w:bookmarkStart w:id="12" w:name="_Toc414264414"/>
       <w:r>
         <w:t>Tidigare arbeten</w:t>
       </w:r>
+      <w:bookmarkEnd w:id="12"/>
     </w:p>
     <w:p>
       <w:pPr>
@@ -2931,7 +3481,15 @@
         <w:t xml:space="preserve">CBR har tidigare applicerats på </w:t>
       </w:r>
       <w:r>
-        <w:t xml:space="preserve">spel. Bellamy-McIntyre (2008) har undersökt hur CBR kan appliceras </w:t>
+        <w:t>spel. Bellamy-</w:t>
+      </w:r>
+      <w:proofErr w:type="spellStart"/>
+      <w:r>
+        <w:t>McIntyre</w:t>
+      </w:r>
+      <w:proofErr w:type="spellEnd"/>
+      <w:r>
+        <w:t xml:space="preserve"> (2008) har undersökt hur CBR kan appliceras </w:t>
       </w:r>
       <w:r>
         <w:t>för att lära en AI-agent att spela</w:t>
@@ -2958,31 +3516,50 @@
         <w:t xml:space="preserve"> att använda </w:t>
       </w:r>
       <w:r>
-        <w:t xml:space="preserve">CBR för att utveckla en pokerspelande AI-agent. Wender och Watson </w:t>
-      </w:r>
-      <w:r>
-        <w:t>(2014) presenterar hur CBR kan användas för att mikrohantera enheter i spelet Starcraft. I detta arbete ska CBR istället användas på schack, vilket skiljer sig från spelen i tidigare arbeten eftersom schack saknar slump och dold information.</w:t>
+        <w:t xml:space="preserve">CBR för att utveckla en pokerspelande AI-agent. </w:t>
+      </w:r>
+      <w:proofErr w:type="spellStart"/>
+      <w:r>
+        <w:t>Wender</w:t>
+      </w:r>
+      <w:proofErr w:type="spellEnd"/>
+      <w:r>
+        <w:t xml:space="preserve"> och Watson </w:t>
+      </w:r>
+      <w:r>
+        <w:t xml:space="preserve">(2014) presenterar hur CBR kan användas för att mikrohantera enheter i spelet </w:t>
+      </w:r>
+      <w:proofErr w:type="spellStart"/>
+      <w:r>
+        <w:t>Starcraft</w:t>
+      </w:r>
+      <w:proofErr w:type="spellEnd"/>
+      <w:r>
+        <w:t xml:space="preserve">. </w:t>
+      </w:r>
+      <w:r>
+        <w:t>Schack utmärker sig från dessa spel i den aspekten att det saknar slump och dold information. Det finns även en väldigt stor mängd expertdata tillgängligt att utgå ifrån, vilket minskar risken för att AI-agenten misslyckas på grund av bristande information.</w:t>
       </w:r>
     </w:p>
     <w:p>
       <w:pPr>
         <w:pStyle w:val="Rubrik2"/>
       </w:pPr>
-      <w:bookmarkStart w:id="9" w:name="_Toc412147211"/>
+      <w:bookmarkStart w:id="13" w:name="_Toc414264415"/>
       <w:r>
         <w:t>Schack</w:t>
       </w:r>
-      <w:bookmarkEnd w:id="9"/>
+      <w:bookmarkEnd w:id="13"/>
     </w:p>
     <w:p>
       <w:pPr>
         <w:pStyle w:val="Rubrik3"/>
       </w:pPr>
-      <w:bookmarkStart w:id="10" w:name="_Toc412147212"/>
+      <w:bookmarkStart w:id="14" w:name="_Toc414264416"/>
       <w:r>
         <w:t>Regler</w:t>
       </w:r>
-      <w:bookmarkEnd w:id="10"/>
+      <w:bookmarkEnd w:id="14"/>
     </w:p>
     <w:p>
       <w:pPr>
@@ -3098,7 +3675,7 @@
           <w:lang w:val="sv-SE"/>
         </w:rPr>
       </w:pPr>
-      <w:bookmarkStart w:id="11" w:name="_Ref410994691"/>
+      <w:bookmarkStart w:id="15" w:name="_Ref410994691"/>
       <w:r>
         <w:rPr>
           <w:lang w:val="sv-SE"/>
@@ -3123,7 +3700,7 @@
         </w:rPr>
         <w:t>början av spelet.</w:t>
       </w:r>
-      <w:bookmarkEnd w:id="11"/>
+      <w:bookmarkEnd w:id="15"/>
     </w:p>
     <w:p>
       <w:r>
@@ -3408,7 +3985,7 @@
       <w:pPr>
         <w:pStyle w:val="Figurtext"/>
       </w:pPr>
-      <w:bookmarkStart w:id="12" w:name="_Ref410994735"/>
+      <w:bookmarkStart w:id="16" w:name="_Ref410994735"/>
       <w:r>
         <w:t xml:space="preserve">Bild av </w:t>
       </w:r>
@@ -3433,7 +4010,7 @@
       <w:r>
         <w:t>måt kan den svarta bonden fånga den genom att flytta till rutan som den röda pilen indikerar.</w:t>
       </w:r>
-      <w:bookmarkEnd w:id="12"/>
+      <w:bookmarkEnd w:id="16"/>
     </w:p>
     <w:p>
       <w:r>
@@ -3537,7 +4114,15 @@
         <w:t>.</w:t>
       </w:r>
       <w:r>
-        <w:t xml:space="preserve"> Detta kallas kort respektive lång rocked.</w:t>
+        <w:t xml:space="preserve"> Detta kallas kort respektive lång </w:t>
+      </w:r>
+      <w:proofErr w:type="spellStart"/>
+      <w:r>
+        <w:t>rocked</w:t>
+      </w:r>
+      <w:proofErr w:type="spellEnd"/>
+      <w:r>
+        <w:t>.</w:t>
       </w:r>
     </w:p>
     <w:p>
@@ -3598,7 +4183,7 @@
           <w:lang w:val="sv-SE"/>
         </w:rPr>
       </w:pPr>
-      <w:bookmarkStart w:id="13" w:name="_Ref410994747"/>
+      <w:bookmarkStart w:id="17" w:name="_Ref410994747"/>
       <w:r>
         <w:rPr>
           <w:lang w:val="sv-SE"/>
@@ -3611,7 +4196,7 @@
         </w:rPr>
         <w:t xml:space="preserve"> som visar hur pjäserna flyttas när vit gör kort rockad.</w:t>
       </w:r>
-      <w:bookmarkEnd w:id="13"/>
+      <w:bookmarkEnd w:id="17"/>
     </w:p>
     <w:p>
       <w:pPr>
@@ -3668,11 +4253,11 @@
       <w:pPr>
         <w:pStyle w:val="Figurtext"/>
       </w:pPr>
-      <w:bookmarkStart w:id="14" w:name="_Ref410994756"/>
+      <w:bookmarkStart w:id="18" w:name="_Ref410994756"/>
       <w:r>
         <w:t>Bild som visar hur pjäserna flyttas när vit gör lång rockad.</w:t>
       </w:r>
-      <w:bookmarkEnd w:id="14"/>
+      <w:bookmarkEnd w:id="18"/>
     </w:p>
     <w:p>
       <w:r>
@@ -3798,7 +4383,7 @@
       <w:pPr>
         <w:pStyle w:val="Figurtext"/>
       </w:pPr>
-      <w:bookmarkStart w:id="15" w:name="_Ref410994767"/>
+      <w:bookmarkStart w:id="19" w:name="_Ref410994767"/>
       <w:r>
         <w:t>Bild som visar hur vit kan göra schack matt.</w:t>
       </w:r>
@@ -3817,7 +4402,7 @@
       <w:r>
         <w:t>.</w:t>
       </w:r>
-      <w:bookmarkEnd w:id="15"/>
+      <w:bookmarkEnd w:id="19"/>
     </w:p>
     <w:p>
       <w:r>
@@ -3950,7 +4535,7 @@
       <w:pPr>
         <w:pStyle w:val="Figurtext"/>
       </w:pPr>
-      <w:bookmarkStart w:id="16" w:name="_Ref410994776"/>
+      <w:bookmarkStart w:id="20" w:name="_Ref410994776"/>
       <w:r>
         <w:t>Bild som visas</w:t>
       </w:r>
@@ -3963,13 +4548,13 @@
       <w:r>
         <w:t>Den svarta kungen hotas inte, men samtidigt kan den inte flytta sig någonstans utan att hotas av tornet eller den vita kungen.</w:t>
       </w:r>
-      <w:bookmarkEnd w:id="16"/>
+      <w:bookmarkEnd w:id="20"/>
     </w:p>
     <w:p>
       <w:pPr>
         <w:pStyle w:val="Rubrik3"/>
       </w:pPr>
-      <w:bookmarkStart w:id="17" w:name="_Toc412147213"/>
+      <w:bookmarkStart w:id="21" w:name="_Toc414264417"/>
       <w:r>
         <w:t>Elo</w:t>
       </w:r>
@@ -3979,7 +4564,7 @@
       <w:r>
         <w:t>ankning</w:t>
       </w:r>
-      <w:bookmarkEnd w:id="17"/>
+      <w:bookmarkEnd w:id="21"/>
     </w:p>
     <w:p>
       <w:pPr>
@@ -4133,11 +4718,11 @@
       <w:pPr>
         <w:pStyle w:val="Rubrik3"/>
       </w:pPr>
-      <w:bookmarkStart w:id="18" w:name="_Toc412147214"/>
+      <w:bookmarkStart w:id="22" w:name="_Toc414264418"/>
       <w:r>
         <w:t>Portable Game Notation</w:t>
       </w:r>
-      <w:bookmarkEnd w:id="18"/>
+      <w:bookmarkEnd w:id="22"/>
     </w:p>
     <w:p>
       <w:pPr>
@@ -4172,7 +4757,21 @@
         <w:rPr>
           <w:i/>
         </w:rPr>
-        <w:t xml:space="preserve">Standard: Portable Game Notation Specification and Implementation Guide </w:t>
+        <w:t xml:space="preserve">Standard: Portable Game Notation </w:t>
+      </w:r>
+      <w:proofErr w:type="spellStart"/>
+      <w:r>
+        <w:rPr>
+          <w:i/>
+        </w:rPr>
+        <w:t>Specification</w:t>
+      </w:r>
+      <w:proofErr w:type="spellEnd"/>
+      <w:r>
+        <w:rPr>
+          <w:i/>
+        </w:rPr>
+        <w:t xml:space="preserve"> and Implementation Guide </w:t>
       </w:r>
       <w:r>
         <w:t>(1994) beskrivs PGN som ett format för att spara och beskriva schackmatcher.</w:t>
@@ -4477,11 +5076,11 @@
       <w:pPr>
         <w:pStyle w:val="Figurtext"/>
       </w:pPr>
-      <w:bookmarkStart w:id="19" w:name="_Ref410994811"/>
+      <w:bookmarkStart w:id="23" w:name="_Ref410994811"/>
       <w:r>
         <w:t>En schackmatch i PGN-formatet.</w:t>
       </w:r>
-      <w:bookmarkEnd w:id="19"/>
+      <w:bookmarkEnd w:id="23"/>
       <w:r>
         <w:t xml:space="preserve"> Notera att numreringen inte ökar för varje drag, utan varje par av drag.</w:t>
       </w:r>
@@ -4490,12 +5089,20 @@
       <w:pPr>
         <w:pStyle w:val="Rubrik3"/>
       </w:pPr>
+      <w:bookmarkStart w:id="24" w:name="_Toc414264419"/>
       <w:r>
         <w:t>Tidigare arbeten</w:t>
       </w:r>
       <w:r>
-        <w:t xml:space="preserve"> inom AI</w:t>
-      </w:r>
+        <w:t xml:space="preserve"> inom</w:t>
+      </w:r>
+      <w:r>
+        <w:t xml:space="preserve"> alternativ</w:t>
+      </w:r>
+      <w:r>
+        <w:t xml:space="preserve"> AI</w:t>
+      </w:r>
+      <w:bookmarkEnd w:id="24"/>
     </w:p>
     <w:p>
       <w:pPr>
@@ -4520,14 +5127,29 @@
         <w:rPr>
           <w:lang w:eastAsia="sv-SE"/>
         </w:rPr>
-        <w:t>Gould &amp; Levison (1991) presenterar i</w:t>
-      </w:r>
+        <w:t xml:space="preserve">Gould &amp; </w:t>
+      </w:r>
+      <w:proofErr w:type="spellStart"/>
       <w:r>
         <w:rPr>
           <w:lang w:eastAsia="sv-SE"/>
         </w:rPr>
+        <w:t>Levison</w:t>
+      </w:r>
+      <w:proofErr w:type="spellEnd"/>
+      <w:r>
+        <w:rPr>
+          <w:lang w:eastAsia="sv-SE"/>
+        </w:rPr>
+        <w:t xml:space="preserve"> (1991) presenterar i</w:t>
+      </w:r>
+      <w:r>
+        <w:rPr>
+          <w:lang w:eastAsia="sv-SE"/>
+        </w:rPr>
         <w:t xml:space="preserve"> sitt arbete en schackspelande AI-agent vid namn </w:t>
       </w:r>
+      <w:proofErr w:type="spellStart"/>
       <w:r>
         <w:rPr>
           <w:i/>
@@ -4535,679 +5157,752 @@
         </w:rPr>
         <w:t>Morph</w:t>
       </w:r>
+      <w:proofErr w:type="spellEnd"/>
       <w:r>
         <w:rPr>
           <w:lang w:eastAsia="sv-SE"/>
         </w:rPr>
-        <w:t xml:space="preserve">. Morph </w:t>
-      </w:r>
+        <w:t xml:space="preserve">. </w:t>
+      </w:r>
+      <w:proofErr w:type="spellStart"/>
       <w:r>
         <w:rPr>
           <w:lang w:eastAsia="sv-SE"/>
         </w:rPr>
-        <w:t>utmärks av att den under ett antal spelade partier lär sig associera mönster av schackformationer med drag som bör utföras. Likt AI-agenten i detta arbete är den baserad på tanken att liknande problem har liknande lösningar. Morph skiljer sig dock från AI-agenten i detta arbete eftersom den börjar med väldigt lite kunskap, och lär sig genom att spela partier.</w:t>
-      </w:r>
+        <w:t>Morph</w:t>
+      </w:r>
+      <w:proofErr w:type="spellEnd"/>
+      <w:r>
+        <w:rPr>
+          <w:lang w:eastAsia="sv-SE"/>
+        </w:rPr>
+        <w:t xml:space="preserve"> </w:t>
+      </w:r>
+      <w:r>
+        <w:rPr>
+          <w:lang w:eastAsia="sv-SE"/>
+        </w:rPr>
+        <w:t xml:space="preserve">utmärks av att den under ett antal spelade partier lär sig associera mönster av schackformationer med drag som bör utföras. Likt AI-agenten i detta arbete är den baserad på tanken att liknande problem har liknande lösningar. </w:t>
+      </w:r>
+      <w:proofErr w:type="spellStart"/>
+      <w:r>
+        <w:rPr>
+          <w:lang w:eastAsia="sv-SE"/>
+        </w:rPr>
+        <w:t>Morph</w:t>
+      </w:r>
+      <w:proofErr w:type="spellEnd"/>
+      <w:r>
+        <w:rPr>
+          <w:lang w:eastAsia="sv-SE"/>
+        </w:rPr>
+        <w:t xml:space="preserve"> skiljer sig dock från AI-agenten i detta arbete eftersom den börjar med väldigt lite kunskap, och lär sig genom att spela </w:t>
+      </w:r>
+      <w:r>
+        <w:rPr>
+          <w:lang w:eastAsia="sv-SE"/>
+        </w:rPr>
+        <w:t>matcher</w:t>
+      </w:r>
+      <w:r>
+        <w:rPr>
+          <w:lang w:eastAsia="sv-SE"/>
+        </w:rPr>
+        <w:t>.</w:t>
+      </w:r>
+      <w:bookmarkStart w:id="25" w:name="_GoBack"/>
+      <w:bookmarkEnd w:id="25"/>
     </w:p>
     <w:p>
       <w:pPr>
         <w:pStyle w:val="Rubrik1"/>
       </w:pPr>
-      <w:bookmarkStart w:id="20" w:name="_Toc181172224"/>
-      <w:bookmarkStart w:id="21" w:name="_Toc219466036"/>
-      <w:bookmarkStart w:id="22" w:name="_Toc219475263"/>
-      <w:bookmarkStart w:id="23" w:name="_Toc412147216"/>
+      <w:bookmarkStart w:id="26" w:name="_Toc181172224"/>
+      <w:bookmarkStart w:id="27" w:name="_Toc219466036"/>
+      <w:bookmarkStart w:id="28" w:name="_Toc219475263"/>
+      <w:bookmarkStart w:id="29" w:name="_Toc414264420"/>
       <w:r>
         <w:lastRenderedPageBreak/>
         <w:t>Problemformulering</w:t>
       </w:r>
-      <w:bookmarkEnd w:id="20"/>
-      <w:bookmarkEnd w:id="21"/>
-      <w:bookmarkEnd w:id="22"/>
-      <w:bookmarkEnd w:id="23"/>
-    </w:p>
-    <w:p>
-      <w:pPr>
-        <w:pStyle w:val="Rubrik2"/>
-      </w:pPr>
-      <w:r>
-        <w:t>Problembeskrivning</w:t>
-      </w:r>
-    </w:p>
-    <w:p>
-      <w:r>
-        <w:t xml:space="preserve">Syftet med det här arbetet är att undersöka hur </w:t>
-      </w:r>
-      <w:r>
-        <w:t>lämpligt</w:t>
-      </w:r>
-      <w:r>
-        <w:t xml:space="preserve"> CBR </w:t>
-      </w:r>
-      <w:r>
-        <w:t xml:space="preserve">kan vara för att utveckla </w:t>
-      </w:r>
-      <w:r>
-        <w:t>schackspelande AI-agent</w:t>
-      </w:r>
-      <w:r>
-        <w:t>er</w:t>
-      </w:r>
-      <w:r>
-        <w:t xml:space="preserve">. </w:t>
-      </w:r>
-      <w:r>
-        <w:t>Ingen har ännu upptäckt en perfekt strateg</w:t>
-      </w:r>
-      <w:r>
-        <w:t>i som garanterar vinst i schack, och a</w:t>
-      </w:r>
-      <w:r>
-        <w:t>nvändningen av</w:t>
-      </w:r>
-      <w:r>
-        <w:t xml:space="preserve"> CBR</w:t>
-      </w:r>
-      <w:r>
-        <w:t xml:space="preserve"> för utveckling av schackspelande AI-agenter kan ge</w:t>
-      </w:r>
-      <w:r>
-        <w:t xml:space="preserve"> mer</w:t>
-      </w:r>
-      <w:r>
-        <w:t xml:space="preserve"> insikt </w:t>
-      </w:r>
-      <w:r>
-        <w:t xml:space="preserve">i hur strategier implicit </w:t>
-      </w:r>
-      <w:r>
-        <w:t xml:space="preserve">utförs av spelare. Detta </w:t>
-      </w:r>
-      <w:r>
-        <w:t>kan leda till förbättringar inom forskningen av schackspelande AI-agenter.</w:t>
-      </w:r>
-    </w:p>
-    <w:p>
-      <w:r>
-        <w:t>Det kommer inte undersökas om den utvecklade AI-agenten kan spela på samma nivå som de bästa mänskliga eller artificiella spelarna i världen.</w:t>
-      </w:r>
-      <w:r>
-        <w:t xml:space="preserve"> I arbetet läggs istället mer fokus på att undersöka hur bra </w:t>
-      </w:r>
-      <w:r>
-        <w:t>AI-agentens</w:t>
-      </w:r>
-      <w:r>
-        <w:t xml:space="preserve"> resultat</w:t>
-      </w:r>
-      <w:r>
-        <w:t xml:space="preserve"> av spelade matcher</w:t>
-      </w:r>
-      <w:r>
-        <w:t xml:space="preserve"> stämmer överens med</w:t>
-      </w:r>
-      <w:r>
-        <w:t xml:space="preserve"> rankningen av</w:t>
-      </w:r>
-      <w:r>
-        <w:t xml:space="preserve"> experten som dess fallbas är baserad på.</w:t>
-      </w:r>
-      <w:r>
-        <w:t xml:space="preserve"> Här benämns hur AI-agenten spelar med en fallbas som ett beteende.</w:t>
-      </w:r>
-      <w:r>
-        <w:t xml:space="preserve"> </w:t>
-      </w:r>
-      <w:r>
-        <w:t>Frågan som</w:t>
-      </w:r>
-      <w:r>
-        <w:t xml:space="preserve"> ska försöka besvaras i</w:t>
-      </w:r>
-      <w:r>
-        <w:t xml:space="preserve"> det</w:t>
-      </w:r>
-      <w:r>
-        <w:t xml:space="preserve"> här arbetet</w:t>
-      </w:r>
-      <w:r>
-        <w:t xml:space="preserve"> är </w:t>
-      </w:r>
-      <w:r>
-        <w:t>då följande</w:t>
-      </w:r>
-      <w:r>
-        <w:t xml:space="preserve">: </w:t>
-      </w:r>
-      <w:r>
-        <w:t>hur väl stämmer en schackspelande, CBR-baserad AI-agents beteendes skicklighet överens</w:t>
-      </w:r>
-      <w:r>
-        <w:t xml:space="preserve"> med skickligheten av experten som </w:t>
-      </w:r>
-      <w:r>
-        <w:t>de expertdata</w:t>
-      </w:r>
-      <w:r>
-        <w:t xml:space="preserve"> den</w:t>
-      </w:r>
-      <w:r>
-        <w:t xml:space="preserve"> är baserat på</w:t>
-      </w:r>
-      <w:r>
-        <w:t>,</w:t>
-      </w:r>
-      <w:r>
-        <w:t xml:space="preserve"> i relation till andra beteendes skicklighet. </w:t>
-      </w:r>
-      <w:r>
-        <w:t xml:space="preserve">Om </w:t>
-      </w:r>
-      <w:r>
-        <w:t>det visar sig finnas en stark koppling</w:t>
-      </w:r>
-      <w:r>
-        <w:t>,</w:t>
-      </w:r>
-      <w:r>
-        <w:t xml:space="preserve"> ger det möjlighet i</w:t>
-      </w:r>
-      <w:r>
-        <w:t xml:space="preserve"> framtida arbeten att undersöka om en CBR-baserad schackspelande AI-agent kan spela i värl</w:t>
-      </w:r>
-      <w:r>
-        <w:t>dsklass givet en</w:t>
-      </w:r>
-      <w:r>
-        <w:t xml:space="preserve"> </w:t>
-      </w:r>
-      <w:r>
-        <w:t>tillräckligt bra fallbas baserat på en tillräckligt bra expert</w:t>
-      </w:r>
-      <w:r>
-        <w:t>.</w:t>
-      </w:r>
-    </w:p>
-    <w:p>
-      <w:pPr>
-        <w:rPr>
-          <w:b/>
-        </w:rPr>
-      </w:pPr>
-      <w:r>
-        <w:rPr>
-          <w:b/>
-        </w:rPr>
-        <w:t>(</w:t>
-      </w:r>
-      <w:r>
-        <w:rPr>
-          <w:b/>
-        </w:rPr>
-        <w:t xml:space="preserve">^ Frågan är </w:t>
-      </w:r>
-      <w:r>
-        <w:rPr>
-          <w:b/>
-        </w:rPr>
-        <w:t xml:space="preserve">stor, </w:t>
-      </w:r>
-      <w:r>
-        <w:rPr>
-          <w:b/>
-        </w:rPr>
-        <w:t>klumpig</w:t>
-      </w:r>
-      <w:r>
-        <w:rPr>
-          <w:b/>
-        </w:rPr>
-        <w:t xml:space="preserve"> och kanske tvetydig. J</w:t>
-      </w:r>
-      <w:r>
-        <w:rPr>
-          <w:b/>
-        </w:rPr>
-        <w:t>ag vill</w:t>
-      </w:r>
-      <w:r>
-        <w:rPr>
-          <w:b/>
-        </w:rPr>
-        <w:t xml:space="preserve"> helst</w:t>
-      </w:r>
-      <w:r>
-        <w:rPr>
-          <w:b/>
-        </w:rPr>
-        <w:t xml:space="preserve"> minska ner den</w:t>
-      </w:r>
-      <w:r>
-        <w:rPr>
-          <w:b/>
-        </w:rPr>
-        <w:t xml:space="preserve"> och flytta en del till metoden</w:t>
-      </w:r>
-      <w:r>
-        <w:rPr>
-          <w:b/>
-        </w:rPr>
-        <w:t xml:space="preserve">. Problemet är att en kortare fråga skulle vara för vag </w:t>
-      </w:r>
-      <w:r>
-        <w:rPr>
-          <w:b/>
-        </w:rPr>
-        <w:t>och</w:t>
-      </w:r>
-      <w:r>
-        <w:rPr>
-          <w:b/>
-        </w:rPr>
-        <w:t xml:space="preserve"> svår att besvara i arbetet. Jag skulle kunna säga ”hur lämpligt är CBR för att skapa en bra </w:t>
-      </w:r>
-      <w:r>
-        <w:rPr>
-          <w:b/>
-        </w:rPr>
-        <w:t xml:space="preserve">schackspelande AI-agent”, men hur kan fastställa om den är </w:t>
-      </w:r>
-      <w:r>
-        <w:rPr>
-          <w:b/>
-        </w:rPr>
-        <w:t>”</w:t>
-      </w:r>
-      <w:r>
-        <w:rPr>
-          <w:b/>
-        </w:rPr>
-        <w:t>bra</w:t>
-      </w:r>
-      <w:r>
-        <w:rPr>
-          <w:b/>
-        </w:rPr>
-        <w:t>”</w:t>
-      </w:r>
-      <w:r>
-        <w:rPr>
-          <w:b/>
-        </w:rPr>
-        <w:t xml:space="preserve"> när jag inte jämför med existerande schack-AI</w:t>
-      </w:r>
-      <w:r>
-        <w:rPr>
-          <w:b/>
-        </w:rPr>
-        <w:t>/spelare</w:t>
-      </w:r>
-      <w:r>
-        <w:rPr>
-          <w:b/>
-        </w:rPr>
-        <w:t>?</w:t>
-      </w:r>
-      <w:r>
-        <w:rPr>
-          <w:b/>
-        </w:rPr>
-        <w:t xml:space="preserve"> Spelar det någon roll att frågan är så lång om den fortfarande går att förstå och besvara?</w:t>
-      </w:r>
-      <w:r>
-        <w:rPr>
-          <w:b/>
-        </w:rPr>
-        <w:t>)</w:t>
-      </w:r>
-    </w:p>
-    <w:p>
-      <w:r>
-        <w:rPr>
-          <w:b/>
-        </w:rPr>
-        <w:t>(^</w:t>
-      </w:r>
-      <w:r>
-        <w:rPr>
-          <w:b/>
-        </w:rPr>
-        <w:t xml:space="preserve">Sista meningen känns </w:t>
-      </w:r>
-      <w:r>
-        <w:rPr>
-          <w:b/>
-        </w:rPr>
-        <w:t>dålig</w:t>
-      </w:r>
-      <w:r>
-        <w:rPr>
-          <w:b/>
-        </w:rPr>
-        <w:t xml:space="preserve">. Jag vill säga att ”om man bara hittar tillräckligt många bra fall </w:t>
-      </w:r>
-      <w:r>
-        <w:rPr>
-          <w:b/>
-        </w:rPr>
-        <w:t>och/</w:t>
-      </w:r>
-      <w:r>
-        <w:rPr>
-          <w:b/>
-        </w:rPr>
-        <w:t>eller en tillräckligt bra expert så kan den bli jättebra” men jag vet inte hur jag ska uttrycka det bra.)</w:t>
-      </w:r>
-    </w:p>
-    <w:p>
-      <w:r>
-        <w:t>F</w:t>
-      </w:r>
-      <w:r>
-        <w:t>ör att tekniken ska vara av användning för</w:t>
-      </w:r>
-      <w:r>
-        <w:t xml:space="preserve"> utvecklandet av schack-AI</w:t>
-      </w:r>
-      <w:r>
-        <w:t xml:space="preserve"> måste</w:t>
-      </w:r>
-      <w:r>
-        <w:t xml:space="preserve"> AI-agenten </w:t>
-      </w:r>
-      <w:r>
-        <w:t>kunna implementeras på konsumenthårdvara och utföra drag under tidskrav.</w:t>
-      </w:r>
-      <w:r>
-        <w:t xml:space="preserve"> I FIDE-tävlingar får en schackspelare 90 minuter på sig att utföra sina första 40 drag (FIDE 2014b</w:t>
-      </w:r>
-      <w:r>
-        <w:t xml:space="preserve">), </w:t>
-      </w:r>
-      <w:r>
-        <w:t xml:space="preserve">vilket är det </w:t>
-      </w:r>
-      <w:r>
-        <w:t>tids</w:t>
-      </w:r>
-      <w:r>
-        <w:t>krav som AI-agenten förväntas följa.</w:t>
-      </w:r>
-    </w:p>
-    <w:p>
-      <w:pPr>
-        <w:pStyle w:val="Rubrik2"/>
-      </w:pPr>
-      <w:r>
-        <w:t>Metodbeskrivning</w:t>
-      </w:r>
-    </w:p>
-    <w:p>
-      <w:r>
-        <w:t>Ett program ska skapas av en schackspelande AI-agent baserad på CBR, som kan använda olika fallbaser. Anledningen att ett program används</w:t>
-      </w:r>
-      <w:r>
-        <w:t>,</w:t>
-      </w:r>
-      <w:r>
-        <w:t xml:space="preserve"> </w:t>
-      </w:r>
-      <w:r>
-        <w:t>är att det skulle vara svårt att för hand analysera den stora mängden expertdata som AI-agenten kommer använda och dra slutsatser om AI-agentens prestation med en given fallbas.</w:t>
-      </w:r>
-    </w:p>
-    <w:p>
-      <w:pPr>
-        <w:rPr>
-          <w:b/>
-        </w:rPr>
-      </w:pPr>
-      <w:r>
-        <w:t>För att undersöka om AI-agentens</w:t>
-      </w:r>
-      <w:r>
-        <w:t xml:space="preserve"> skicklighet är relativ till</w:t>
-      </w:r>
-      <w:r>
-        <w:t xml:space="preserve"> skickligheten av experten som dess fallbas är baserad på, ska den tävla mot sig själv med olika </w:t>
-      </w:r>
-      <w:r>
-        <w:t>beteenden</w:t>
-      </w:r>
-      <w:r>
-        <w:t xml:space="preserve">. Om </w:t>
-      </w:r>
-      <w:r>
-        <w:t>ett beteenden vinner över ett annat</w:t>
-      </w:r>
-      <w:r>
-        <w:t xml:space="preserve"> ska</w:t>
-      </w:r>
-      <w:r>
-        <w:t xml:space="preserve"> det vinnande beteendet</w:t>
-      </w:r>
-      <w:r>
-        <w:t xml:space="preserve"> få</w:t>
-      </w:r>
-      <w:r>
-        <w:t xml:space="preserve"> ett poäng. Om</w:t>
-      </w:r>
-      <w:r>
-        <w:t xml:space="preserve"> det blir lika ska</w:t>
-      </w:r>
-      <w:r>
-        <w:t xml:space="preserve"> båda</w:t>
-      </w:r>
-      <w:r>
-        <w:t xml:space="preserve"> få</w:t>
-      </w:r>
-      <w:r>
-        <w:t xml:space="preserve"> ett halvt poäng. När</w:t>
-      </w:r>
-      <w:r>
-        <w:t xml:space="preserve"> </w:t>
-      </w:r>
-      <w:r>
-        <w:t>varje beteende har spelat mot varje annat beteende</w:t>
-      </w:r>
-      <w:r>
-        <w:t xml:space="preserve"> ett antal gånger</w:t>
-      </w:r>
-      <w:r>
-        <w:t xml:space="preserve"> ska </w:t>
-      </w:r>
-      <w:r>
-        <w:t>beteendena</w:t>
-      </w:r>
-      <w:r>
-        <w:t xml:space="preserve"> graderas i relation till varandra baserat på hur många poäng de fick. Om de högre </w:t>
-      </w:r>
-      <w:r>
-        <w:lastRenderedPageBreak/>
-        <w:t xml:space="preserve">rankade </w:t>
-      </w:r>
-      <w:r>
-        <w:t>spelarna</w:t>
-      </w:r>
-      <w:r>
-        <w:t>s beteenden</w:t>
-      </w:r>
-      <w:r>
-        <w:t xml:space="preserve"> generellt fick högre ranking, skulle det visa att AI-agenten presterar bättre med bättre expertdata</w:t>
-      </w:r>
-      <w:r>
-        <w:t>, vilket är det som ska undersökas i arbetet</w:t>
-      </w:r>
-      <w:r>
-        <w:t>.</w:t>
-      </w:r>
-    </w:p>
-    <w:p>
-      <w:r>
-        <w:t xml:space="preserve">Expertdata från olika experter </w:t>
-      </w:r>
-      <w:r>
-        <w:t>ska komma</w:t>
-      </w:r>
-      <w:r>
-        <w:t xml:space="preserve"> från drag som experten utfört i olika lägen i tidigare matcher</w:t>
-      </w:r>
-      <w:r>
-        <w:t>. E</w:t>
-      </w:r>
-      <w:r>
-        <w:t>xperter</w:t>
-      </w:r>
-      <w:r>
-        <w:t xml:space="preserve"> kommer</w:t>
-      </w:r>
-      <w:r>
-        <w:t xml:space="preserve"> rankas efter deras ELO-rankning, så att bättre experter har högre rankning. </w:t>
-      </w:r>
-      <w:r>
-        <w:t>E</w:t>
-      </w:r>
-      <w:r>
-        <w:t>xpertdata</w:t>
-      </w:r>
-      <w:r>
-        <w:t xml:space="preserve"> ska komma från en allmänt tillgänglig databas av sparade </w:t>
-      </w:r>
-      <w:r>
-        <w:t>schackmatcher</w:t>
-      </w:r>
-      <w:r>
-        <w:t>.</w:t>
-      </w:r>
-      <w:r>
-        <w:t xml:space="preserve"> </w:t>
-      </w:r>
-      <w:r>
-        <w:t>Ett möjligt problem är att det inte är säkert att en delmängd av en spelares historik av</w:t>
-      </w:r>
-      <w:r>
-        <w:t xml:space="preserve"> spelade schackmatcher visar hur det fick sin rankning. En spelare kan ha haft en låg rankning ett långt tag, men nyligen blivit mycket bättre; ska spelarens äldre partier då representera hur spelaren spelar, lika mycket som de nya? I detta arbete ignoreras problemet för att det anses oväsentligt.</w:t>
-      </w:r>
-    </w:p>
-    <w:p>
-      <w:r>
-        <w:t xml:space="preserve">En nackdel med metoden är att hur bra AI-agenten skulle kunna prestera mot andra spelare inte undersöks. Hur bra AI-agenten kan spela är självrefererande, och det är fullt möjligt att </w:t>
-      </w:r>
-      <w:r>
-        <w:t>olika beteenden spelar olika bra i relation till varandra</w:t>
-      </w:r>
-      <w:r>
-        <w:t xml:space="preserve"> men att </w:t>
-      </w:r>
-      <w:r>
-        <w:t>ingen av dem kan besegra en nybörjare, trots att flera av experterna är högt rankade</w:t>
-      </w:r>
-      <w:r>
-        <w:t xml:space="preserve">. Det är även möjligt att fallbasernas interna rankning mot varandra inte </w:t>
-      </w:r>
-      <w:r>
-        <w:t>kommer</w:t>
-      </w:r>
-      <w:r>
-        <w:t xml:space="preserve"> stämma överens med deras rankning i relation till andra spelare. D</w:t>
-      </w:r>
-      <w:r>
-        <w:t>e internt bästa beteendena</w:t>
-      </w:r>
-      <w:r>
-        <w:t xml:space="preserve"> kan utföra strategier som de sämre </w:t>
-      </w:r>
-      <w:r>
-        <w:t xml:space="preserve">beteendena </w:t>
-      </w:r>
-      <w:r>
-        <w:t xml:space="preserve">faller för, men inte andra spelare. Likaså kan andra spelare utföra strategier som internt bättre </w:t>
-      </w:r>
-      <w:r>
-        <w:t xml:space="preserve">beteendena </w:t>
-      </w:r>
-      <w:r>
-        <w:t>faller för</w:t>
-      </w:r>
-      <w:r>
-        <w:t>,</w:t>
-      </w:r>
-      <w:r>
-        <w:t xml:space="preserve"> men inte sämre.</w:t>
-      </w:r>
-      <w:r>
-        <w:t xml:space="preserve"> Att lämna dessa frågor obesvarade skulle göra lämpligheten för CBR-baserade schackspelande AI-agenter oklar. För att besvara dessa frågor måste AI-agenten spela mot ett antal andra spelare, för att beräkna varje beteendes ELO-rankning. </w:t>
-      </w:r>
-      <w:r>
-        <w:t xml:space="preserve">Det är dock väldigt </w:t>
-      </w:r>
-      <w:r>
-        <w:t>tid- och resurs</w:t>
-      </w:r>
-      <w:r>
-        <w:t xml:space="preserve">krävande att hitta ett större </w:t>
-      </w:r>
-      <w:r>
-        <w:t>antal rankade spelare och</w:t>
-      </w:r>
-      <w:r>
-        <w:t xml:space="preserve"> låta dem spela ett stort antal </w:t>
-      </w:r>
-      <w:r>
-        <w:t>matcher mot alla beteenden.</w:t>
-      </w:r>
-      <w:r>
-        <w:t xml:space="preserve"> Av denna anledning lämnas frågorna obesvarade.</w:t>
-      </w:r>
-    </w:p>
-    <w:p>
-      <w:pPr>
-        <w:rPr>
-          <w:b/>
-        </w:rPr>
-      </w:pPr>
-      <w:r>
-        <w:rPr>
-          <w:b/>
-        </w:rPr>
-        <w:t>(^ I de två ovanstående paragraferna tog jag upp alla problem med metoden jag kunde komma på. Jag kan ta bort e</w:t>
-      </w:r>
-      <w:r>
-        <w:rPr>
-          <w:b/>
-        </w:rPr>
-        <w:t>n del om det känns överflödigt. Speciellt problemet att beteendenas skicklighet är självrefererande känns jobbigt. Det känns som arbetet kan bära eller brista på den punkten.)</w:t>
-      </w:r>
-    </w:p>
-    <w:p>
-      <w:pPr>
-        <w:pStyle w:val="ReferensHeading"/>
-        <w:rPr>
-          <w:lang w:val="en-US"/>
-        </w:rPr>
-      </w:pPr>
-      <w:bookmarkStart w:id="24" w:name="_Toc181172235"/>
-      <w:bookmarkStart w:id="25" w:name="_Toc181172567"/>
-      <w:bookmarkStart w:id="26" w:name="_Toc181173118"/>
-      <w:bookmarkStart w:id="27" w:name="_Toc181173288"/>
-      <w:bookmarkStart w:id="28" w:name="_Toc185664441"/>
-      <w:bookmarkStart w:id="29" w:name="_Toc219475274"/>
-      <w:bookmarkStart w:id="30" w:name="_Toc412147219"/>
-      <w:r>
-        <w:rPr>
-          <w:lang w:val="en-US"/>
-        </w:rPr>
-        <w:lastRenderedPageBreak/>
-        <w:t>Referenser</w:t>
-      </w:r>
-      <w:bookmarkEnd w:id="24"/>
-      <w:bookmarkEnd w:id="25"/>
       <w:bookmarkEnd w:id="26"/>
       <w:bookmarkEnd w:id="27"/>
       <w:bookmarkEnd w:id="28"/>
       <w:bookmarkEnd w:id="29"/>
+    </w:p>
+    <w:p>
+      <w:pPr>
+        <w:pStyle w:val="Rubrik2"/>
+      </w:pPr>
+      <w:bookmarkStart w:id="30" w:name="_Toc414264421"/>
+      <w:r>
+        <w:t>Problembeskrivning</w:t>
+      </w:r>
       <w:bookmarkEnd w:id="30"/>
     </w:p>
     <w:p>
+      <w:r>
+        <w:t xml:space="preserve">Syftet med det här arbetet är att undersöka hur </w:t>
+      </w:r>
+      <w:r>
+        <w:t>lämpligt</w:t>
+      </w:r>
+      <w:r>
+        <w:t xml:space="preserve"> CBR </w:t>
+      </w:r>
+      <w:r>
+        <w:t xml:space="preserve">kan vara för att utveckla </w:t>
+      </w:r>
+      <w:r>
+        <w:t>schackspelande AI-agent</w:t>
+      </w:r>
+      <w:r>
+        <w:t>er</w:t>
+      </w:r>
+      <w:r>
+        <w:t xml:space="preserve">. </w:t>
+      </w:r>
+      <w:r>
+        <w:t>Ingen har ännu upptäckt en perfekt strateg</w:t>
+      </w:r>
+      <w:r>
+        <w:t>i som garanterar vinst i schack, och a</w:t>
+      </w:r>
+      <w:r>
+        <w:t>nvändningen av</w:t>
+      </w:r>
+      <w:r>
+        <w:t xml:space="preserve"> CBR</w:t>
+      </w:r>
+      <w:r>
+        <w:t xml:space="preserve"> för utveckling av schackspelande AI-agenter kan ge</w:t>
+      </w:r>
+      <w:r>
+        <w:t xml:space="preserve"> mer</w:t>
+      </w:r>
+      <w:r>
+        <w:t xml:space="preserve"> insikt </w:t>
+      </w:r>
+      <w:r>
+        <w:t xml:space="preserve">i hur strategier implicit </w:t>
+      </w:r>
+      <w:r>
+        <w:t xml:space="preserve">utförs av spelare. Detta </w:t>
+      </w:r>
+      <w:r>
+        <w:t>kan leda till förbättringar inom forskningen av schackspelande AI-agenter.</w:t>
+      </w:r>
+    </w:p>
+    <w:p>
+      <w:r>
+        <w:t>Det kommer inte undersökas om den utvecklade AI-agenten kan spela på samma nivå som de bästa mänskliga eller artificiella spelarna i världen.</w:t>
+      </w:r>
+      <w:r>
+        <w:t xml:space="preserve"> I arbetet läggs istället mer fokus på att undersöka hur bra </w:t>
+      </w:r>
+      <w:r>
+        <w:t>AI-agentens</w:t>
+      </w:r>
+      <w:r>
+        <w:t xml:space="preserve"> resultat</w:t>
+      </w:r>
+      <w:r>
+        <w:t xml:space="preserve"> av spelade matcher</w:t>
+      </w:r>
+      <w:r>
+        <w:t xml:space="preserve"> stämmer överens med</w:t>
+      </w:r>
+      <w:r>
+        <w:t xml:space="preserve"> rankningen av</w:t>
+      </w:r>
+      <w:r>
+        <w:t xml:space="preserve"> experten som dess fallbas är baserad på.</w:t>
+      </w:r>
+      <w:r>
+        <w:t xml:space="preserve"> Här benämns hur AI-agenten spelar med en fallbas som ett beteende.</w:t>
+      </w:r>
+      <w:r>
+        <w:t xml:space="preserve"> </w:t>
+      </w:r>
+      <w:r>
+        <w:t>Frågan som</w:t>
+      </w:r>
+      <w:r>
+        <w:t xml:space="preserve"> ska försöka besvaras i</w:t>
+      </w:r>
+      <w:r>
+        <w:t xml:space="preserve"> det</w:t>
+      </w:r>
+      <w:r>
+        <w:t xml:space="preserve"> här arbetet</w:t>
+      </w:r>
+      <w:r>
+        <w:t xml:space="preserve"> är </w:t>
+      </w:r>
+      <w:r>
+        <w:t>då följande</w:t>
+      </w:r>
+      <w:r>
+        <w:t xml:space="preserve">: </w:t>
+      </w:r>
+      <w:r>
+        <w:t>hur väl stämmer en schackspelande, CBR-baserad AI-agents beteendes skicklighet överens</w:t>
+      </w:r>
+      <w:r>
+        <w:t xml:space="preserve"> med skickligheten av experten som </w:t>
+      </w:r>
+      <w:r>
+        <w:t>de expertdata</w:t>
+      </w:r>
+      <w:r>
+        <w:t xml:space="preserve"> den</w:t>
+      </w:r>
+      <w:r>
+        <w:t xml:space="preserve"> är baserat på</w:t>
+      </w:r>
+      <w:r>
+        <w:t>,</w:t>
+      </w:r>
+      <w:r>
+        <w:t xml:space="preserve"> i relation till andra beteendes skicklighet. </w:t>
+      </w:r>
+      <w:r>
+        <w:t xml:space="preserve">Om </w:t>
+      </w:r>
+      <w:r>
+        <w:t>det visar sig finnas en stark koppling</w:t>
+      </w:r>
+      <w:r>
+        <w:t>,</w:t>
+      </w:r>
+      <w:r>
+        <w:t xml:space="preserve"> ger det möjlighet i</w:t>
+      </w:r>
+      <w:r>
+        <w:t xml:space="preserve"> framtida arbeten att undersöka om en CBR-baserad schackspelande AI-agent kan spela i värl</w:t>
+      </w:r>
+      <w:r>
+        <w:t>dsklass givet en</w:t>
+      </w:r>
+      <w:r>
+        <w:t xml:space="preserve"> </w:t>
+      </w:r>
+      <w:r>
+        <w:t>tillräckligt bra fallbas baserat på en tillräckligt bra expert</w:t>
+      </w:r>
+      <w:r>
+        <w:t>.</w:t>
+      </w:r>
+    </w:p>
+    <w:p>
+      <w:pPr>
+        <w:rPr>
+          <w:b/>
+        </w:rPr>
+      </w:pPr>
+      <w:r>
+        <w:rPr>
+          <w:b/>
+        </w:rPr>
+        <w:t>(</w:t>
+      </w:r>
+      <w:r>
+        <w:rPr>
+          <w:b/>
+        </w:rPr>
+        <w:t xml:space="preserve">^ Frågan är </w:t>
+      </w:r>
+      <w:r>
+        <w:rPr>
+          <w:b/>
+        </w:rPr>
+        <w:t xml:space="preserve">stor, </w:t>
+      </w:r>
+      <w:r>
+        <w:rPr>
+          <w:b/>
+        </w:rPr>
+        <w:t>klumpig</w:t>
+      </w:r>
+      <w:r>
+        <w:rPr>
+          <w:b/>
+        </w:rPr>
+        <w:t xml:space="preserve"> och kanske tvetydig. J</w:t>
+      </w:r>
+      <w:r>
+        <w:rPr>
+          <w:b/>
+        </w:rPr>
+        <w:t>ag vill</w:t>
+      </w:r>
+      <w:r>
+        <w:rPr>
+          <w:b/>
+        </w:rPr>
+        <w:t xml:space="preserve"> helst</w:t>
+      </w:r>
+      <w:r>
+        <w:rPr>
+          <w:b/>
+        </w:rPr>
+        <w:t xml:space="preserve"> minska ner den</w:t>
+      </w:r>
+      <w:r>
+        <w:rPr>
+          <w:b/>
+        </w:rPr>
+        <w:t xml:space="preserve"> och flytta en del till metoden</w:t>
+      </w:r>
+      <w:r>
+        <w:rPr>
+          <w:b/>
+        </w:rPr>
+        <w:t xml:space="preserve">. Problemet är att en kortare fråga skulle vara för vag </w:t>
+      </w:r>
+      <w:r>
+        <w:rPr>
+          <w:b/>
+        </w:rPr>
+        <w:t>och</w:t>
+      </w:r>
+      <w:r>
+        <w:rPr>
+          <w:b/>
+        </w:rPr>
+        <w:t xml:space="preserve"> svår att besvara i arbetet. Jag skulle kunna säga ”hur lämpligt är CBR för att skapa en bra </w:t>
+      </w:r>
+      <w:r>
+        <w:rPr>
+          <w:b/>
+        </w:rPr>
+        <w:t xml:space="preserve">schackspelande AI-agent”, men hur kan fastställa om den är </w:t>
+      </w:r>
+      <w:r>
+        <w:rPr>
+          <w:b/>
+        </w:rPr>
+        <w:t>”</w:t>
+      </w:r>
+      <w:r>
+        <w:rPr>
+          <w:b/>
+        </w:rPr>
+        <w:t>bra</w:t>
+      </w:r>
+      <w:r>
+        <w:rPr>
+          <w:b/>
+        </w:rPr>
+        <w:t>”</w:t>
+      </w:r>
+      <w:r>
+        <w:rPr>
+          <w:b/>
+        </w:rPr>
+        <w:t xml:space="preserve"> när jag inte jämför med existerande schack-AI</w:t>
+      </w:r>
+      <w:r>
+        <w:rPr>
+          <w:b/>
+        </w:rPr>
+        <w:t>/spelare</w:t>
+      </w:r>
+      <w:r>
+        <w:rPr>
+          <w:b/>
+        </w:rPr>
+        <w:t>?</w:t>
+      </w:r>
+      <w:r>
+        <w:rPr>
+          <w:b/>
+        </w:rPr>
+        <w:t xml:space="preserve"> Spelar det någon roll att frågan är så lång om den fortfarande går att förstå och besvara?</w:t>
+      </w:r>
+      <w:r>
+        <w:rPr>
+          <w:b/>
+        </w:rPr>
+        <w:t>)</w:t>
+      </w:r>
+    </w:p>
+    <w:p>
+      <w:r>
+        <w:rPr>
+          <w:b/>
+        </w:rPr>
+        <w:t>(^</w:t>
+      </w:r>
+      <w:r>
+        <w:rPr>
+          <w:b/>
+        </w:rPr>
+        <w:t xml:space="preserve">Sista meningen känns </w:t>
+      </w:r>
+      <w:r>
+        <w:rPr>
+          <w:b/>
+        </w:rPr>
+        <w:t>dålig</w:t>
+      </w:r>
+      <w:r>
+        <w:rPr>
+          <w:b/>
+        </w:rPr>
+        <w:t xml:space="preserve">. Jag vill säga att ”om man bara hittar tillräckligt många bra fall </w:t>
+      </w:r>
+      <w:r>
+        <w:rPr>
+          <w:b/>
+        </w:rPr>
+        <w:t>och/</w:t>
+      </w:r>
+      <w:r>
+        <w:rPr>
+          <w:b/>
+        </w:rPr>
+        <w:t>eller en tillräckligt bra expert så kan den bli jättebra” men jag vet inte hur jag ska uttrycka det bra.)</w:t>
+      </w:r>
+    </w:p>
+    <w:p>
+      <w:r>
+        <w:t>F</w:t>
+      </w:r>
+      <w:r>
+        <w:t>ör att tekniken ska vara av användning för</w:t>
+      </w:r>
+      <w:r>
+        <w:t xml:space="preserve"> utvecklandet av schack-AI</w:t>
+      </w:r>
+      <w:r>
+        <w:t xml:space="preserve"> måste</w:t>
+      </w:r>
+      <w:r>
+        <w:t xml:space="preserve"> AI-agenten </w:t>
+      </w:r>
+      <w:r>
+        <w:t>kunna implementeras på konsumenthårdvara och utföra drag under tidskrav.</w:t>
+      </w:r>
+      <w:r>
+        <w:t xml:space="preserve"> I FIDE-tävlingar får en schackspelare 90 minuter på sig att utföra sina första 40 drag (FIDE 2014b</w:t>
+      </w:r>
+      <w:r>
+        <w:t xml:space="preserve">), </w:t>
+      </w:r>
+      <w:r>
+        <w:t xml:space="preserve">vilket är det </w:t>
+      </w:r>
+      <w:r>
+        <w:t>tids</w:t>
+      </w:r>
+      <w:r>
+        <w:t>krav som AI-agenten förväntas följa.</w:t>
+      </w:r>
+    </w:p>
+    <w:p>
+      <w:pPr>
+        <w:pStyle w:val="Rubrik2"/>
+      </w:pPr>
+      <w:bookmarkStart w:id="31" w:name="_Toc414264422"/>
+      <w:r>
+        <w:t>Metodbeskrivning</w:t>
+      </w:r>
+      <w:bookmarkEnd w:id="31"/>
+    </w:p>
+    <w:p>
+      <w:r>
+        <w:t>Ett program ska skapas av en schackspelande AI-agent baserad på CBR, som kan använda olika fallbaser. Anledningen att ett program används</w:t>
+      </w:r>
+      <w:r>
+        <w:t>,</w:t>
+      </w:r>
+      <w:r>
+        <w:t xml:space="preserve"> </w:t>
+      </w:r>
+      <w:r>
+        <w:t>är att det skulle vara svårt att för hand analysera den stora mängden expertdata som AI-agenten kommer använda och dra slutsatser om AI-agentens prestation med en given fallbas.</w:t>
+      </w:r>
+    </w:p>
+    <w:p>
+      <w:pPr>
+        <w:rPr>
+          <w:b/>
+        </w:rPr>
+      </w:pPr>
+      <w:r>
+        <w:t>För att undersöka om AI-agentens</w:t>
+      </w:r>
+      <w:r>
+        <w:t xml:space="preserve"> skicklighet är relativ till</w:t>
+      </w:r>
+      <w:r>
+        <w:t xml:space="preserve"> skickligheten av experten som dess fallbas är baserad på, ska den tävla mot sig själv med olika </w:t>
+      </w:r>
+      <w:r>
+        <w:t>beteenden</w:t>
+      </w:r>
+      <w:r>
+        <w:t xml:space="preserve">. Om </w:t>
+      </w:r>
+      <w:r>
+        <w:t>ett beteenden vinner över ett annat</w:t>
+      </w:r>
+      <w:r>
+        <w:t xml:space="preserve"> ska</w:t>
+      </w:r>
+      <w:r>
+        <w:t xml:space="preserve"> det vinnande beteendet</w:t>
+      </w:r>
+      <w:r>
+        <w:t xml:space="preserve"> få</w:t>
+      </w:r>
+      <w:r>
+        <w:t xml:space="preserve"> ett poäng. Om</w:t>
+      </w:r>
+      <w:r>
+        <w:t xml:space="preserve"> det blir lika ska</w:t>
+      </w:r>
+      <w:r>
+        <w:t xml:space="preserve"> båda</w:t>
+      </w:r>
+      <w:r>
+        <w:t xml:space="preserve"> få</w:t>
+      </w:r>
+      <w:r>
+        <w:t xml:space="preserve"> ett halvt poäng. När</w:t>
+      </w:r>
+      <w:r>
+        <w:t xml:space="preserve"> </w:t>
+      </w:r>
+      <w:r>
+        <w:t>varje beteende har spelat mot varje annat beteende</w:t>
+      </w:r>
+      <w:r>
+        <w:t xml:space="preserve"> ett antal gånger</w:t>
+      </w:r>
+      <w:r>
+        <w:t xml:space="preserve"> ska </w:t>
+      </w:r>
+      <w:r>
+        <w:t>beteendena</w:t>
+      </w:r>
+      <w:r>
+        <w:t xml:space="preserve"> graderas i relation till varandra baserat på hur många poäng de fick. Om de högre </w:t>
+      </w:r>
+      <w:r>
+        <w:lastRenderedPageBreak/>
+        <w:t xml:space="preserve">rankade </w:t>
+      </w:r>
+      <w:r>
+        <w:t>spelarna</w:t>
+      </w:r>
+      <w:r>
+        <w:t>s beteenden</w:t>
+      </w:r>
+      <w:r>
+        <w:t xml:space="preserve"> generellt fick högre ranking, skulle det visa att AI-agenten presterar bättre med bättre expertdata</w:t>
+      </w:r>
+      <w:r>
+        <w:t>, vilket är det som ska undersökas i arbetet</w:t>
+      </w:r>
+      <w:r>
+        <w:t>.</w:t>
+      </w:r>
+    </w:p>
+    <w:p>
+      <w:r>
+        <w:t xml:space="preserve">Expertdata från olika experter </w:t>
+      </w:r>
+      <w:r>
+        <w:t>ska komma</w:t>
+      </w:r>
+      <w:r>
+        <w:t xml:space="preserve"> från drag som experten utfört i olika lägen i tidigare matcher</w:t>
+      </w:r>
+      <w:r>
+        <w:t>. E</w:t>
+      </w:r>
+      <w:r>
+        <w:t>xperter</w:t>
+      </w:r>
+      <w:r>
+        <w:t xml:space="preserve"> kommer</w:t>
+      </w:r>
+      <w:r>
+        <w:t xml:space="preserve"> rankas efter deras ELO-rankning, så att bättre experter har högre rankning. </w:t>
+      </w:r>
+      <w:r>
+        <w:t>E</w:t>
+      </w:r>
+      <w:r>
+        <w:t>xpertdata</w:t>
+      </w:r>
+      <w:r>
+        <w:t xml:space="preserve"> ska komma från en allmänt tillgänglig databas av sparade </w:t>
+      </w:r>
+      <w:r>
+        <w:t>schackmatcher</w:t>
+      </w:r>
+      <w:r>
+        <w:t>.</w:t>
+      </w:r>
+      <w:r>
+        <w:t xml:space="preserve"> </w:t>
+      </w:r>
+      <w:r>
+        <w:t>Ett möjligt problem är att det inte är säkert att en delmängd av en spelares historik av</w:t>
+      </w:r>
+      <w:r>
+        <w:t xml:space="preserve"> spelade schackmatcher visar hur det fick sin rankning. En spelare kan ha haft en låg rankning ett långt tag, men nyligen blivit mycket bättre; ska spelarens äldre partier då representera hur spelaren spelar, lika mycket som de nya? I detta arbete ignoreras problemet för att det anses oväsentligt.</w:t>
+      </w:r>
+    </w:p>
+    <w:p>
+      <w:r>
+        <w:t xml:space="preserve">En nackdel med metoden är att hur bra AI-agenten skulle kunna prestera mot andra spelare inte undersöks. Hur bra AI-agenten kan spela är självrefererande, och det är fullt möjligt att </w:t>
+      </w:r>
+      <w:r>
+        <w:t>olika beteenden spelar olika bra i relation till varandra</w:t>
+      </w:r>
+      <w:r>
+        <w:t xml:space="preserve"> men att </w:t>
+      </w:r>
+      <w:r>
+        <w:t>ingen av dem kan besegra en nybörjare, trots att flera av experterna är högt rankade</w:t>
+      </w:r>
+      <w:r>
+        <w:t xml:space="preserve">. Det är även möjligt att fallbasernas interna rankning mot varandra inte </w:t>
+      </w:r>
+      <w:r>
+        <w:t>skulle</w:t>
+      </w:r>
+      <w:r>
+        <w:t xml:space="preserve"> stämma överens med deras rankning i relation till andra spelare. D</w:t>
+      </w:r>
+      <w:r>
+        <w:t>e internt bästa beteendena</w:t>
+      </w:r>
+      <w:r>
+        <w:t xml:space="preserve"> kan utföra strategier som de sämre </w:t>
+      </w:r>
+      <w:r>
+        <w:t xml:space="preserve">beteendena </w:t>
+      </w:r>
+      <w:r>
+        <w:t>faller för, men inte andra spelare. Likaså kan andra spelare utföra strategier som</w:t>
+      </w:r>
+      <w:r>
+        <w:t xml:space="preserve"> de</w:t>
+      </w:r>
+      <w:r>
+        <w:t xml:space="preserve"> internt bättre </w:t>
+      </w:r>
+      <w:r>
+        <w:t xml:space="preserve">beteendena </w:t>
+      </w:r>
+      <w:r>
+        <w:t>faller för</w:t>
+      </w:r>
+      <w:r>
+        <w:t>,</w:t>
+      </w:r>
+      <w:r>
+        <w:t xml:space="preserve"> men inte</w:t>
+      </w:r>
+      <w:r>
+        <w:t xml:space="preserve"> de</w:t>
+      </w:r>
+      <w:r>
+        <w:t xml:space="preserve"> sämre.</w:t>
+      </w:r>
+      <w:r>
+        <w:t xml:space="preserve"> Att lämna dessa frågor obesvarade skulle göra lämpligheten för CBR-baserade schackspelande AI-agenter oklar. För att besvara dessa frågor måste AI-agenten spela mot ett antal andra</w:t>
+      </w:r>
+      <w:r>
+        <w:t xml:space="preserve"> rankade</w:t>
+      </w:r>
+      <w:r>
+        <w:t xml:space="preserve"> spelare, för att beräkna varje beteendes ELO-rankning. </w:t>
+      </w:r>
+      <w:r>
+        <w:t xml:space="preserve">Det är dock väldigt </w:t>
+      </w:r>
+      <w:r>
+        <w:t>tid- och resurs</w:t>
+      </w:r>
+      <w:r>
+        <w:t xml:space="preserve">krävande att hitta ett större </w:t>
+      </w:r>
+      <w:r>
+        <w:t>antal rankade spelare och</w:t>
+      </w:r>
+      <w:r>
+        <w:t xml:space="preserve"> låta dem spela ett stort antal </w:t>
+      </w:r>
+      <w:r>
+        <w:t>matcher mot alla beteenden.</w:t>
+      </w:r>
+      <w:r>
+        <w:t xml:space="preserve"> Av denna anledning lämnas frågorna obesvarade</w:t>
+      </w:r>
+      <w:r>
+        <w:t xml:space="preserve"> i detta arbete</w:t>
+      </w:r>
+      <w:r>
+        <w:t>.</w:t>
+      </w:r>
+    </w:p>
+    <w:p>
+      <w:pPr>
+        <w:rPr>
+          <w:b/>
+        </w:rPr>
+      </w:pPr>
+      <w:r>
+        <w:rPr>
+          <w:b/>
+        </w:rPr>
+        <w:t>(^ I de två ovanstående paragraferna tog jag upp alla problem med metoden jag kunde komma på. Jag kan ta bort e</w:t>
+      </w:r>
+      <w:r>
+        <w:rPr>
+          <w:b/>
+        </w:rPr>
+        <w:t>n del om det känns överflödigt. Speciellt problemet att beteendenas skicklighet är självrefererande känns jobbigt. Det känns som arbetet kan bära eller brista på den punkten.)</w:t>
+      </w:r>
+    </w:p>
+    <w:p>
+      <w:pPr>
+        <w:pStyle w:val="ReferensHeading"/>
+        <w:rPr>
+          <w:lang w:val="en-US"/>
+        </w:rPr>
+      </w:pPr>
+      <w:bookmarkStart w:id="32" w:name="_Toc181172235"/>
+      <w:bookmarkStart w:id="33" w:name="_Toc181172567"/>
+      <w:bookmarkStart w:id="34" w:name="_Toc181173118"/>
+      <w:bookmarkStart w:id="35" w:name="_Toc181173288"/>
+      <w:bookmarkStart w:id="36" w:name="_Toc185664441"/>
+      <w:bookmarkStart w:id="37" w:name="_Toc219475274"/>
+      <w:bookmarkStart w:id="38" w:name="_Toc414264423"/>
+      <w:proofErr w:type="spellStart"/>
+      <w:r>
+        <w:rPr>
+          <w:lang w:val="en-US"/>
+        </w:rPr>
+        <w:lastRenderedPageBreak/>
+        <w:t>Referenser</w:t>
+      </w:r>
+      <w:bookmarkEnd w:id="32"/>
+      <w:bookmarkEnd w:id="33"/>
+      <w:bookmarkEnd w:id="34"/>
+      <w:bookmarkEnd w:id="35"/>
+      <w:bookmarkEnd w:id="36"/>
+      <w:bookmarkEnd w:id="37"/>
+      <w:bookmarkEnd w:id="38"/>
+      <w:proofErr w:type="spellEnd"/>
+    </w:p>
+    <w:p>
       <w:pPr>
         <w:pStyle w:val="Referens"/>
         <w:rPr>
@@ -5218,172 +5913,45 @@
         <w:rPr>
           <w:lang w:val="en-US"/>
         </w:rPr>
-        <w:t xml:space="preserve">Activision (2000). </w:t>
+        <w:t xml:space="preserve">Bellamy-McIntyre, J. (2008). </w:t>
       </w:r>
       <w:r>
         <w:rPr>
           <w:i/>
           <w:lang w:val="en-US"/>
         </w:rPr>
-        <w:t>Call to Power II</w:t>
+        <w:t>Applying Case-Based Reasoning to the Game of Bridge</w:t>
       </w:r>
       <w:r>
         <w:rPr>
           <w:i/>
           <w:lang w:val="en-US"/>
         </w:rPr>
-        <w:t xml:space="preserve"> </w:t>
-      </w:r>
-      <w:r>
-        <w:rPr>
-          <w:lang w:val="en-US"/>
-        </w:rPr>
-        <w:t xml:space="preserve">(Version 1.0) </w:t>
-      </w:r>
-      <w:r>
-        <w:rPr>
-          <w:lang w:val="en-US"/>
-        </w:rPr>
-        <w:t xml:space="preserve">[Datorprogram]. Activision </w:t>
-      </w:r>
-      <w:r>
-        <w:rPr>
-          <w:lang w:val="en-US"/>
-        </w:rPr>
-        <w:t>http://www.gog.com/game/call_to_power_2</w:t>
+        <w:t xml:space="preserve">. </w:t>
+      </w:r>
+      <w:r>
+        <w:rPr>
+          <w:lang w:val="en-US"/>
+        </w:rPr>
+        <w:t xml:space="preserve">Diss. University of </w:t>
+      </w:r>
+      <w:r>
+        <w:rPr>
+          <w:lang w:val="en-US"/>
+        </w:rPr>
+        <w:t>Auckland</w:t>
+      </w:r>
+      <w:r>
+        <w:rPr>
+          <w:lang w:val="en-US"/>
+        </w:rPr>
+        <w:t>, New Zealand.</w:t>
       </w:r>
     </w:p>
     <w:p>
       <w:pPr>
         <w:pStyle w:val="Referens"/>
         <w:rPr>
-          <w:lang w:val="en-US"/>
-        </w:rPr>
-      </w:pPr>
-      <w:r>
-        <w:rPr>
-          <w:lang w:val="en-US"/>
-        </w:rPr>
-        <w:t>Aha, D. W., Molineaux M.</w:t>
-      </w:r>
-      <w:r>
-        <w:rPr>
-          <w:lang w:val="en-US"/>
-        </w:rPr>
-        <w:t xml:space="preserve"> &amp; Ponsen M. (2005)</w:t>
-      </w:r>
-      <w:r>
-        <w:rPr>
-          <w:lang w:val="en-US"/>
-        </w:rPr>
-        <w:t>.</w:t>
-      </w:r>
-      <w:r>
-        <w:rPr>
-          <w:lang w:val="en-US"/>
-        </w:rPr>
-        <w:t xml:space="preserve"> </w:t>
-      </w:r>
-      <w:r>
-        <w:rPr>
-          <w:lang w:val="en-US"/>
-        </w:rPr>
-        <w:t>Learning to</w:t>
-      </w:r>
-      <w:r>
-        <w:rPr>
-          <w:lang w:val="en-US"/>
-        </w:rPr>
-        <w:t xml:space="preserve"> Win: Case-Based Plan Selection </w:t>
-      </w:r>
-      <w:r>
-        <w:rPr>
-          <w:lang w:val="en-US"/>
-        </w:rPr>
-        <w:t>in a Real-Time Strategy Game</w:t>
-      </w:r>
-      <w:r>
-        <w:rPr>
-          <w:lang w:val="en-US"/>
-        </w:rPr>
-        <w:t xml:space="preserve">. </w:t>
-      </w:r>
-      <w:r>
-        <w:rPr>
-          <w:i/>
-          <w:lang w:val="en-US"/>
-        </w:rPr>
-        <w:t>Case-Based Reasoning Research and Development,</w:t>
-      </w:r>
-      <w:r>
-        <w:rPr>
-          <w:lang w:val="en-US"/>
-        </w:rPr>
-        <w:t xml:space="preserve"> s</w:t>
-      </w:r>
-      <w:r>
-        <w:rPr>
-          <w:lang w:val="en-US"/>
-        </w:rPr>
-        <w:t>s</w:t>
-      </w:r>
-      <w:r>
-        <w:rPr>
-          <w:lang w:val="en-US"/>
-        </w:rPr>
-        <w:t>. 5-20.</w:t>
-      </w:r>
-    </w:p>
-    <w:p>
-      <w:pPr>
-        <w:pStyle w:val="Referens"/>
-        <w:rPr>
-          <w:lang w:val="en-US"/>
-        </w:rPr>
-      </w:pPr>
-      <w:r>
-        <w:rPr>
-          <w:lang w:val="en-US"/>
-        </w:rPr>
-        <w:t xml:space="preserve">Bellamy-McIntyre, J. (2008). </w:t>
-      </w:r>
-      <w:r>
-        <w:rPr>
-          <w:i/>
-          <w:lang w:val="en-US"/>
-        </w:rPr>
-        <w:t>Applying Case-Based Reasoning to the Game of Bridge</w:t>
-      </w:r>
-      <w:r>
-        <w:rPr>
-          <w:i/>
-          <w:lang w:val="en-US"/>
-        </w:rPr>
-        <w:t xml:space="preserve">. </w:t>
-      </w:r>
-      <w:r>
-        <w:rPr>
-          <w:lang w:val="en-US"/>
-        </w:rPr>
-        <w:t xml:space="preserve">Diss. University of </w:t>
-      </w:r>
-      <w:r>
-        <w:rPr>
-          <w:lang w:val="en-US"/>
-        </w:rPr>
-        <w:t>Auckland</w:t>
-      </w:r>
-      <w:r>
-        <w:rPr>
-          <w:lang w:val="en-US"/>
-        </w:rPr>
-        <w:t>, New Zealand.</w:t>
-      </w:r>
-    </w:p>
-    <w:p>
-      <w:pPr>
-        <w:pStyle w:val="Referens"/>
-        <w:rPr>
           <w:lang w:val="en-US" w:eastAsia="sv-SE"/>
         </w:rPr>
       </w:pPr>
@@ -5391,144 +5959,31 @@
         <w:rPr>
           <w:lang w:val="en-US" w:eastAsia="sv-SE"/>
         </w:rPr>
-        <w:t>Campbell, M., Ho</w:t>
+        <w:t>Gould</w:t>
       </w:r>
       <w:r>
         <w:rPr>
           <w:lang w:val="en-US" w:eastAsia="sv-SE"/>
         </w:rPr>
-        <w:t>ane, A. J.</w:t>
+        <w:t>, J. &amp;</w:t>
       </w:r>
       <w:r>
         <w:rPr>
           <w:lang w:val="en-US" w:eastAsia="sv-SE"/>
         </w:rPr>
-        <w:t xml:space="preserve"> &amp; Hsu, F. H. (2002)</w:t>
+        <w:t xml:space="preserve"> Levinson</w:t>
       </w:r>
       <w:r>
         <w:rPr>
           <w:lang w:val="en-US" w:eastAsia="sv-SE"/>
         </w:rPr>
-        <w:t>.</w:t>
+        <w:t>,</w:t>
       </w:r>
       <w:r>
         <w:rPr>
           <w:lang w:val="en-US" w:eastAsia="sv-SE"/>
         </w:rPr>
-        <w:t xml:space="preserve"> </w:t>
-      </w:r>
-      <w:r>
-        <w:rPr>
-          <w:lang w:val="en-US"/>
-        </w:rPr>
-        <w:t>Deep B</w:t>
-      </w:r>
-      <w:r>
-        <w:rPr>
-          <w:lang w:val="en-US"/>
-        </w:rPr>
-        <w:t>lue</w:t>
-      </w:r>
-      <w:r>
-        <w:rPr>
-          <w:lang w:val="en-US" w:eastAsia="sv-SE"/>
-        </w:rPr>
-        <w:t xml:space="preserve">. </w:t>
-      </w:r>
-      <w:r>
-        <w:rPr>
-          <w:i/>
-          <w:iCs/>
-          <w:lang w:val="en-US" w:eastAsia="sv-SE"/>
-        </w:rPr>
-        <w:t>Artificial intelligence</w:t>
-      </w:r>
-      <w:r>
-        <w:rPr>
-          <w:lang w:val="en-US" w:eastAsia="sv-SE"/>
-        </w:rPr>
-        <w:t xml:space="preserve">, </w:t>
-      </w:r>
-      <w:r>
-        <w:rPr>
-          <w:iCs/>
-          <w:lang w:val="en-US" w:eastAsia="sv-SE"/>
-        </w:rPr>
-        <w:t>134</w:t>
-      </w:r>
-      <w:r>
-        <w:rPr>
-          <w:lang w:val="en-US" w:eastAsia="sv-SE"/>
-        </w:rPr>
-        <w:t>(1),</w:t>
-      </w:r>
-      <w:r>
-        <w:rPr>
-          <w:lang w:val="en-US" w:eastAsia="sv-SE"/>
-        </w:rPr>
-        <w:t xml:space="preserve"> s</w:t>
-      </w:r>
-      <w:r>
-        <w:rPr>
-          <w:lang w:val="en-US" w:eastAsia="sv-SE"/>
-        </w:rPr>
-        <w:t>s</w:t>
-      </w:r>
-      <w:r>
-        <w:rPr>
-          <w:lang w:val="en-US" w:eastAsia="sv-SE"/>
-        </w:rPr>
-        <w:t xml:space="preserve">. </w:t>
-      </w:r>
-      <w:r>
-        <w:rPr>
-          <w:lang w:val="en-US" w:eastAsia="sv-SE"/>
-        </w:rPr>
-        <w:t>57-83.</w:t>
-      </w:r>
-    </w:p>
-    <w:p>
-      <w:pPr>
-        <w:pStyle w:val="Referens"/>
-        <w:rPr>
-          <w:lang w:val="en-US" w:eastAsia="sv-SE"/>
-        </w:rPr>
-      </w:pPr>
-      <w:r>
-        <w:rPr>
-          <w:lang w:val="en-US" w:eastAsia="sv-SE"/>
-        </w:rPr>
-        <w:t>Gould</w:t>
-      </w:r>
-      <w:r>
-        <w:rPr>
-          <w:lang w:val="en-US" w:eastAsia="sv-SE"/>
-        </w:rPr>
-        <w:t>, J. &amp;</w:t>
-      </w:r>
-      <w:r>
-        <w:rPr>
-          <w:lang w:val="en-US" w:eastAsia="sv-SE"/>
-        </w:rPr>
-        <w:t xml:space="preserve"> Levinson</w:t>
-      </w:r>
-      <w:r>
-        <w:rPr>
-          <w:lang w:val="en-US" w:eastAsia="sv-SE"/>
-        </w:rPr>
-        <w:t>,</w:t>
-      </w:r>
-      <w:r>
-        <w:rPr>
-          <w:lang w:val="en-US" w:eastAsia="sv-SE"/>
-        </w:rPr>
-        <w:t xml:space="preserve"> </w:t>
-      </w:r>
-      <w:r>
-        <w:rPr>
-          <w:lang w:val="en-US" w:eastAsia="sv-SE"/>
-        </w:rPr>
-        <w:t>R</w:t>
+        <w:t xml:space="preserve"> R</w:t>
       </w:r>
       <w:r>
         <w:rPr>
@@ -5584,34 +6039,170 @@
       <w:pPr>
         <w:pStyle w:val="Referens"/>
         <w:rPr>
-          <w:lang w:val="en-US" w:eastAsia="sv-SE"/>
-        </w:rPr>
-      </w:pPr>
-      <w:r>
-        <w:rPr>
-          <w:lang w:val="en-US" w:eastAsia="sv-SE"/>
-        </w:rPr>
-        <w:t>UCSC, Santa Cruz, CA, August 1991.</w:t>
+          <w:b/>
+          <w:lang w:val="en-US"/>
+        </w:rPr>
+      </w:pPr>
+      <w:r>
+        <w:rPr>
+          <w:b/>
+          <w:lang w:val="en-US"/>
+        </w:rPr>
+        <w:t>Huber, R. (2006)</w:t>
+      </w:r>
+      <w:r>
+        <w:rPr>
+          <w:b/>
+          <w:lang w:val="en-US"/>
+        </w:rPr>
+        <w:t>.</w:t>
+      </w:r>
+      <w:r>
+        <w:rPr>
+          <w:b/>
+          <w:lang w:val="en-US"/>
+        </w:rPr>
+        <w:t xml:space="preserve"> </w:t>
+      </w:r>
+      <w:r>
+        <w:rPr>
+          <w:b/>
+          <w:i/>
+          <w:lang w:val="en-US"/>
+        </w:rPr>
+        <w:t>Description of the universal chess interface (UCI).</w:t>
+      </w:r>
+      <w:r>
+        <w:rPr>
+          <w:b/>
+          <w:lang w:val="en-US"/>
+        </w:rPr>
+        <w:t xml:space="preserve"> </w:t>
+      </w:r>
+      <w:r>
+        <w:rPr>
+          <w:b/>
+          <w:lang w:val="en-US"/>
+        </w:rPr>
+        <w:t>http://download.shredderchess.com/div/uci.zip [</w:t>
+      </w:r>
+      <w:r>
+        <w:rPr>
+          <w:b/>
+          <w:lang w:val="en-US"/>
+        </w:rPr>
+        <w:t>2015-02-08</w:t>
+      </w:r>
+      <w:r>
+        <w:rPr>
+          <w:b/>
+          <w:lang w:val="en-US"/>
+        </w:rPr>
+        <w:t>]</w:t>
       </w:r>
     </w:p>
     <w:p>
       <w:pPr>
         <w:pStyle w:val="Referens"/>
         <w:rPr>
-          <w:lang w:val="en-US"/>
-        </w:rPr>
-      </w:pPr>
-      <w:r>
-        <w:rPr>
-          <w:lang w:val="en-US"/>
-        </w:rPr>
-        <w:t>Ha</w:t>
-      </w:r>
-      <w:r>
-        <w:rPr>
-          <w:lang w:val="en-US"/>
-        </w:rPr>
-        <w:t>pgood, F</w:t>
+          <w:b/>
+          <w:lang w:val="en-US"/>
+        </w:rPr>
+      </w:pPr>
+      <w:r>
+        <w:rPr>
+          <w:b/>
+        </w:rPr>
+        <w:t xml:space="preserve">Mann, T. &amp; Muller, H. G. (2009). </w:t>
+      </w:r>
+      <w:r>
+        <w:rPr>
+          <w:b/>
+          <w:i/>
+          <w:lang w:val="en-US"/>
+        </w:rPr>
+        <w:t xml:space="preserve">Chess Engine Communication Protocol. </w:t>
+      </w:r>
+      <w:r>
+        <w:rPr>
+          <w:b/>
+          <w:lang w:val="en-US"/>
+        </w:rPr>
+        <w:t>http://www.gnu.org/software/xboard/engine-intf.html [2015-02-0</w:t>
+      </w:r>
+      <w:r>
+        <w:rPr>
+          <w:b/>
+          <w:lang w:val="en-US"/>
+        </w:rPr>
+        <w:t>9</w:t>
+      </w:r>
+      <w:r>
+        <w:rPr>
+          <w:b/>
+          <w:lang w:val="en-US"/>
+        </w:rPr>
+        <w:t>]</w:t>
+      </w:r>
+    </w:p>
+    <w:p>
+      <w:pPr>
+        <w:pStyle w:val="Referens"/>
+        <w:rPr>
+          <w:lang w:val="en-US"/>
+        </w:rPr>
+      </w:pPr>
+      <w:r>
+        <w:rPr>
+          <w:lang w:val="en-US"/>
+        </w:rPr>
+        <w:t xml:space="preserve">Rubin, J. (2013) </w:t>
+      </w:r>
+      <w:r>
+        <w:rPr>
+          <w:i/>
+          <w:lang w:val="en-US"/>
+        </w:rPr>
+        <w:t>On the Construction, Maintenance and Analysis of Case-Based Strategies in Computer Poker</w:t>
+      </w:r>
+      <w:r>
+        <w:rPr>
+          <w:i/>
+          <w:lang w:val="en-US"/>
+        </w:rPr>
+        <w:t xml:space="preserve">. </w:t>
+      </w:r>
+      <w:r>
+        <w:rPr>
+          <w:lang w:val="en-US"/>
+        </w:rPr>
+        <w:t>Diss. University of Auckland, New Zealand.</w:t>
+      </w:r>
+    </w:p>
+    <w:p>
+      <w:pPr>
+        <w:pStyle w:val="Referens"/>
+        <w:rPr>
+          <w:lang w:val="en-US"/>
+        </w:rPr>
+      </w:pPr>
+      <w:r>
+        <w:rPr>
+          <w:lang w:val="en-US"/>
+        </w:rPr>
+        <w:t>Richter, M. M.,</w:t>
+      </w:r>
+      <w:r>
+        <w:rPr>
+          <w:lang w:val="en-US"/>
+        </w:rPr>
+        <w:t xml:space="preserve"> &amp;</w:t>
+      </w:r>
+      <w:r>
+        <w:rPr>
+          <w:lang w:val="en-US"/>
+        </w:rPr>
+        <w:t xml:space="preserve"> Weber, R. O. (2013)</w:t>
       </w:r>
       <w:r>
         <w:rPr>
@@ -5623,20 +6214,167 @@
         <w:rPr>
           <w:lang w:val="en-US"/>
         </w:rPr>
-        <w:t xml:space="preserve"> (</w:t>
-      </w:r>
-      <w:r>
-        <w:rPr>
-          <w:lang w:val="en-US"/>
-        </w:rPr>
-        <w:t>1982)</w:t>
-      </w:r>
+        <w:t xml:space="preserve"> </w:t>
+      </w:r>
+      <w:r>
+        <w:rPr>
+          <w:i/>
+          <w:lang w:val="en-US"/>
+        </w:rPr>
+        <w:t>Case-Based R</w:t>
+      </w:r>
+      <w:r>
+        <w:rPr>
+          <w:i/>
+          <w:lang w:val="en-US"/>
+        </w:rPr>
+        <w:t>easoning</w:t>
+      </w:r>
+      <w:r>
+        <w:rPr>
+          <w:i/>
+          <w:lang w:val="en-US"/>
+        </w:rPr>
+        <w:t>:</w:t>
+      </w:r>
+      <w:r>
+        <w:rPr>
+          <w:i/>
+          <w:lang w:val="en-US"/>
+        </w:rPr>
+        <w:t xml:space="preserve"> A T</w:t>
+      </w:r>
+      <w:r>
+        <w:rPr>
+          <w:i/>
+          <w:lang w:val="en-US"/>
+        </w:rPr>
+        <w:t>extbook</w:t>
+      </w:r>
+      <w:r>
+        <w:rPr>
+          <w:lang w:val="en-US"/>
+        </w:rPr>
+        <w:t xml:space="preserve">. </w:t>
+      </w:r>
+      <w:r>
+        <w:rPr>
+          <w:lang w:val="en-US"/>
+        </w:rPr>
+        <w:t xml:space="preserve">Berlin: Springer </w:t>
+      </w:r>
+      <w:proofErr w:type="spellStart"/>
+      <w:r>
+        <w:rPr>
+          <w:lang w:val="en-US"/>
+        </w:rPr>
+        <w:t>Verlag</w:t>
+      </w:r>
+      <w:proofErr w:type="spellEnd"/>
       <w:r>
         <w:rPr>
           <w:lang w:val="en-US"/>
         </w:rPr>
         <w:t>.</w:t>
       </w:r>
+    </w:p>
+    <w:p>
+      <w:pPr>
+        <w:pStyle w:val="Referens"/>
+        <w:rPr>
+          <w:lang w:val="en-US"/>
+        </w:rPr>
+      </w:pPr>
+      <w:r>
+        <w:rPr>
+          <w:lang w:val="en-US"/>
+        </w:rPr>
+        <w:t>Schaeffe</w:t>
+      </w:r>
+      <w:r>
+        <w:rPr>
+          <w:lang w:val="en-US"/>
+        </w:rPr>
+        <w:t>r</w:t>
+      </w:r>
+      <w:r>
+        <w:rPr>
+          <w:lang w:val="en-US"/>
+        </w:rPr>
+        <w:t xml:space="preserve">, J. (1991). </w:t>
+      </w:r>
+      <w:r>
+        <w:rPr>
+          <w:lang w:val="en-US"/>
+        </w:rPr>
+        <w:t>Compute</w:t>
+      </w:r>
+      <w:r>
+        <w:rPr>
+          <w:lang w:val="en-US"/>
+        </w:rPr>
+        <w:t xml:space="preserve">r Chess: Science of Engineering? I </w:t>
+      </w:r>
+      <w:r>
+        <w:rPr>
+          <w:i/>
+          <w:lang w:val="en-US"/>
+        </w:rPr>
+        <w:t>IJCAI</w:t>
+      </w:r>
+      <w:r>
+        <w:rPr>
+          <w:i/>
+          <w:lang w:val="en-US"/>
+        </w:rPr>
+        <w:t>-</w:t>
+      </w:r>
+      <w:r>
+        <w:rPr>
+          <w:i/>
+          <w:lang w:val="en-US"/>
+        </w:rPr>
+        <w:t>91, Proceedings of the Twelfth International Conference on Artificial Intelligence</w:t>
+      </w:r>
+      <w:r>
+        <w:rPr>
+          <w:i/>
+          <w:lang w:val="en-US"/>
+        </w:rPr>
+        <w:t xml:space="preserve">. </w:t>
+      </w:r>
+      <w:r>
+        <w:rPr>
+          <w:lang w:val="en-US"/>
+        </w:rPr>
+        <w:t>Sydney, Australia</w:t>
+      </w:r>
+      <w:r>
+        <w:rPr>
+          <w:lang w:val="en-US"/>
+        </w:rPr>
+        <w:t>.</w:t>
+      </w:r>
+    </w:p>
+    <w:p>
+      <w:pPr>
+        <w:pStyle w:val="Referens"/>
+        <w:rPr>
+          <w:lang w:val="en-US"/>
+        </w:rPr>
+      </w:pPr>
+      <w:r>
+        <w:rPr>
+          <w:lang w:val="en-US"/>
+        </w:rPr>
+        <w:t>Shannon, C. E. (1950)</w:t>
+      </w:r>
+      <w:r>
+        <w:rPr>
+          <w:lang w:val="en-US"/>
+        </w:rPr>
+        <w:t>.</w:t>
+      </w:r>
       <w:r>
         <w:rPr>
           <w:lang w:val="en-US"/>
@@ -5647,25 +6385,7 @@
         <w:rPr>
           <w:lang w:val="en-US"/>
         </w:rPr>
-        <w:t>Computer Chess B</w:t>
-      </w:r>
-      <w:r>
-        <w:rPr>
-          <w:lang w:val="en-US"/>
-        </w:rPr>
-        <w:t>ad</w:t>
-      </w:r>
-      <w:r>
-        <w:rPr>
-          <w:lang w:val="en-US"/>
-        </w:rPr>
-        <w:t xml:space="preserve"> - Human Chess W</w:t>
-      </w:r>
-      <w:r>
-        <w:rPr>
-          <w:lang w:val="en-US"/>
-        </w:rPr>
-        <w:t>orse</w:t>
+        <w:t>Programming a Computer for Playing Chess</w:t>
       </w:r>
       <w:r>
         <w:rPr>
@@ -5678,34 +6398,82 @@
           <w:i/>
           <w:lang w:val="en-US"/>
         </w:rPr>
-        <w:t>New Scientist</w:t>
-      </w:r>
-      <w:r>
-        <w:rPr>
-          <w:lang w:val="en-US"/>
-        </w:rPr>
-        <w:t>, 96(1337),</w:t>
-      </w:r>
-      <w:r>
-        <w:rPr>
-          <w:lang w:val="en-US"/>
-        </w:rPr>
-        <w:t xml:space="preserve"> </w:t>
-      </w:r>
-      <w:r>
-        <w:rPr>
-          <w:lang w:val="en-US"/>
-        </w:rPr>
-        <w:t>s</w:t>
-      </w:r>
-      <w:r>
-        <w:rPr>
-          <w:lang w:val="en-US"/>
-        </w:rPr>
-        <w:t>s</w:t>
-      </w:r>
-      <w:r>
-        <w:rPr>
+        <w:t>Philosophical Magazine</w:t>
+      </w:r>
+      <w:r>
+        <w:rPr>
+          <w:lang w:val="en-US"/>
+        </w:rPr>
+        <w:t>,</w:t>
+      </w:r>
+      <w:r>
+        <w:rPr>
+          <w:lang w:val="en-US"/>
+        </w:rPr>
+        <w:t xml:space="preserve"> 41(314)</w:t>
+      </w:r>
+      <w:r>
+        <w:rPr>
+          <w:lang w:val="en-US"/>
+        </w:rPr>
+        <w:t>.</w:t>
+      </w:r>
+    </w:p>
+    <w:p>
+      <w:pPr>
+        <w:pStyle w:val="Referens"/>
+        <w:rPr>
+          <w:b/>
+          <w:lang w:val="en-US"/>
+        </w:rPr>
+      </w:pPr>
+      <w:r>
+        <w:rPr>
+          <w:b/>
+          <w:i/>
+          <w:lang w:val="en-US"/>
+        </w:rPr>
+        <w:t xml:space="preserve">Standard: Portable Game Notation Specification and Implementation Guide </w:t>
+      </w:r>
+      <w:r>
+        <w:rPr>
+          <w:b/>
+          <w:lang w:val="en-US"/>
+        </w:rPr>
+        <w:t>(1994). http://www6.chessclub.com/help/PGN-spec [2015-02-16]</w:t>
+      </w:r>
+    </w:p>
+    <w:p>
+      <w:pPr>
+        <w:pStyle w:val="Referens"/>
+        <w:rPr>
+          <w:lang w:val="en-US"/>
+        </w:rPr>
+      </w:pPr>
+      <w:proofErr w:type="spellStart"/>
+      <w:r>
+        <w:rPr>
+          <w:lang w:val="en-US"/>
+        </w:rPr>
+        <w:t>Wender</w:t>
+      </w:r>
+      <w:proofErr w:type="spellEnd"/>
+      <w:r>
+        <w:rPr>
+          <w:lang w:val="en-US"/>
+        </w:rPr>
+        <w:t xml:space="preserve">, S., &amp; Watson, I. (2014). </w:t>
+      </w:r>
+      <w:r>
+        <w:rPr>
+          <w:i/>
+          <w:lang w:val="en-US"/>
+        </w:rPr>
+        <w:t>Integrating Case-Based Reasoning with Reinforcement Learning for Real-Time Strategy Game Micromanagement</w:t>
+      </w:r>
+      <w:r>
+        <w:rPr>
+          <w:i/>
           <w:lang w:val="en-US"/>
         </w:rPr>
         <w:t xml:space="preserve">. </w:t>
@@ -5714,751 +6482,6 @@
         <w:rPr>
           <w:lang w:val="en-US"/>
         </w:rPr>
-        <w:t>827–830.</w:t>
-      </w:r>
-    </w:p>
-    <w:p>
-      <w:pPr>
-        <w:pStyle w:val="Referens"/>
-        <w:rPr>
-          <w:lang w:val="en-US"/>
-        </w:rPr>
-      </w:pPr>
-      <w:r>
-        <w:rPr>
-          <w:lang w:val="en-US"/>
-        </w:rPr>
-        <w:t>Huber</w:t>
-      </w:r>
-      <w:r>
-        <w:rPr>
-          <w:lang w:val="en-US"/>
-        </w:rPr>
-        <w:t>, R. (2006)</w:t>
-      </w:r>
-      <w:r>
-        <w:rPr>
-          <w:lang w:val="en-US"/>
-        </w:rPr>
-        <w:t>.</w:t>
-      </w:r>
-      <w:r>
-        <w:rPr>
-          <w:lang w:val="en-US"/>
-        </w:rPr>
-        <w:t xml:space="preserve"> </w:t>
-      </w:r>
-      <w:r>
-        <w:rPr>
-          <w:i/>
-          <w:lang w:val="en-US"/>
-        </w:rPr>
-        <w:t>Description of the universal chess interface (UCI)</w:t>
-      </w:r>
-      <w:r>
-        <w:rPr>
-          <w:i/>
-          <w:lang w:val="en-US"/>
-        </w:rPr>
-        <w:t>.</w:t>
-      </w:r>
-      <w:r>
-        <w:rPr>
-          <w:lang w:val="en-US"/>
-        </w:rPr>
-        <w:t xml:space="preserve"> </w:t>
-      </w:r>
-      <w:r>
-        <w:rPr>
-          <w:lang w:val="en-US"/>
-        </w:rPr>
-        <w:t>http://download.shredderchess.com/div/uci.zip [</w:t>
-      </w:r>
-      <w:r>
-        <w:rPr>
-          <w:lang w:val="en-US"/>
-        </w:rPr>
-        <w:t>2015-02-08</w:t>
-      </w:r>
-      <w:r>
-        <w:rPr>
-          <w:lang w:val="en-US"/>
-        </w:rPr>
-        <w:t>]</w:t>
-      </w:r>
-    </w:p>
-    <w:p>
-      <w:pPr>
-        <w:pStyle w:val="Referens"/>
-        <w:rPr>
-          <w:lang w:val="en-US"/>
-        </w:rPr>
-      </w:pPr>
-      <w:r>
-        <w:t xml:space="preserve">Mann, T. &amp; Muller, H. G. (2009). </w:t>
-      </w:r>
-      <w:r>
-        <w:rPr>
-          <w:i/>
-          <w:lang w:val="en-US"/>
-        </w:rPr>
-        <w:t>Chess Engine Communication Protocol</w:t>
-      </w:r>
-      <w:r>
-        <w:rPr>
-          <w:i/>
-          <w:lang w:val="en-US"/>
-        </w:rPr>
-        <w:t xml:space="preserve">. </w:t>
-      </w:r>
-      <w:r>
-        <w:rPr>
-          <w:lang w:val="en-US"/>
-        </w:rPr>
-        <w:t>http://www.gnu.org/software/xboard/engine-intf.html</w:t>
-      </w:r>
-      <w:r>
-        <w:rPr>
-          <w:lang w:val="en-US"/>
-        </w:rPr>
-        <w:t xml:space="preserve"> [2015-02-0</w:t>
-      </w:r>
-      <w:r>
-        <w:rPr>
-          <w:lang w:val="en-US"/>
-        </w:rPr>
-        <w:t>9</w:t>
-      </w:r>
-      <w:r>
-        <w:rPr>
-          <w:lang w:val="en-US"/>
-        </w:rPr>
-        <w:t>]</w:t>
-      </w:r>
-    </w:p>
-    <w:p>
-      <w:pPr>
-        <w:pStyle w:val="Referens"/>
-        <w:rPr>
-          <w:lang w:val="en-US"/>
-        </w:rPr>
-      </w:pPr>
-      <w:r>
-        <w:t>Rekabdar, B., Shadger, B.</w:t>
-      </w:r>
-      <w:r>
-        <w:t xml:space="preserve"> &amp; Osareh, A. (2012)</w:t>
-      </w:r>
-      <w:r>
-        <w:t>.</w:t>
-      </w:r>
-      <w:r>
-        <w:t xml:space="preserve"> </w:t>
-      </w:r>
-      <w:r>
-        <w:rPr>
-          <w:lang w:val="en-US"/>
-        </w:rPr>
-        <w:t>Learning Teamwork Behaviors Approach: Learning by Observation Meets Case-Based Planning</w:t>
-      </w:r>
-      <w:r>
-        <w:rPr>
-          <w:lang w:val="en-US"/>
-        </w:rPr>
-        <w:t>.</w:t>
-      </w:r>
-      <w:r>
-        <w:rPr>
-          <w:lang w:val="en-US"/>
-        </w:rPr>
-        <w:t xml:space="preserve"> I Ramsay, A. &amp; Agre, G. (red.)</w:t>
-      </w:r>
-      <w:r>
-        <w:rPr>
-          <w:lang w:val="en-US"/>
-        </w:rPr>
-        <w:t xml:space="preserve"> </w:t>
-      </w:r>
-      <w:r>
-        <w:rPr>
-          <w:i/>
-          <w:lang w:val="en-US"/>
-        </w:rPr>
-        <w:t>Artificial Intelligence: Methology, Systems, and Applications</w:t>
-      </w:r>
-      <w:r>
-        <w:rPr>
-          <w:i/>
-          <w:lang w:val="en-US"/>
-        </w:rPr>
-        <w:t>,</w:t>
-      </w:r>
-      <w:r>
-        <w:rPr>
-          <w:lang w:val="en-US"/>
-        </w:rPr>
-        <w:t xml:space="preserve"> s</w:t>
-      </w:r>
-      <w:r>
-        <w:rPr>
-          <w:lang w:val="en-US"/>
-        </w:rPr>
-        <w:t>s</w:t>
-      </w:r>
-      <w:r>
-        <w:rPr>
-          <w:lang w:val="en-US"/>
-        </w:rPr>
-        <w:t>. 195-201.</w:t>
-      </w:r>
-    </w:p>
-    <w:p>
-      <w:pPr>
-        <w:pStyle w:val="Referens"/>
-        <w:rPr>
-          <w:lang w:val="en-US"/>
-        </w:rPr>
-      </w:pPr>
-      <w:r>
-        <w:rPr>
-          <w:lang w:val="en-US"/>
-        </w:rPr>
-        <w:t xml:space="preserve">Rubin, J. (2013) </w:t>
-      </w:r>
-      <w:r>
-        <w:rPr>
-          <w:i/>
-          <w:lang w:val="en-US"/>
-        </w:rPr>
-        <w:t>On the Construction, Maintenance and Analysis of Case-Based Strategies in Computer Poker</w:t>
-      </w:r>
-      <w:r>
-        <w:rPr>
-          <w:i/>
-          <w:lang w:val="en-US"/>
-        </w:rPr>
-        <w:t xml:space="preserve">. </w:t>
-      </w:r>
-      <w:r>
-        <w:rPr>
-          <w:lang w:val="en-US"/>
-        </w:rPr>
-        <w:t>Diss. University of Auckland, New Zealand.</w:t>
-      </w:r>
-    </w:p>
-    <w:p>
-      <w:pPr>
-        <w:pStyle w:val="Referens"/>
-        <w:rPr>
-          <w:lang w:val="en-US"/>
-        </w:rPr>
-      </w:pPr>
-      <w:r>
-        <w:rPr>
-          <w:lang w:val="en-US"/>
-        </w:rPr>
-        <w:t>Richter, M. M.,</w:t>
-      </w:r>
-      <w:r>
-        <w:rPr>
-          <w:lang w:val="en-US"/>
-        </w:rPr>
-        <w:t xml:space="preserve"> &amp;</w:t>
-      </w:r>
-      <w:r>
-        <w:rPr>
-          <w:lang w:val="en-US"/>
-        </w:rPr>
-        <w:t xml:space="preserve"> Weber, R. O. (2013)</w:t>
-      </w:r>
-      <w:r>
-        <w:rPr>
-          <w:lang w:val="en-US"/>
-        </w:rPr>
-        <w:t>.</w:t>
-      </w:r>
-      <w:r>
-        <w:rPr>
-          <w:lang w:val="en-US"/>
-        </w:rPr>
-        <w:t xml:space="preserve"> </w:t>
-      </w:r>
-      <w:r>
-        <w:rPr>
-          <w:i/>
-          <w:lang w:val="en-US"/>
-        </w:rPr>
-        <w:t>Case-Based R</w:t>
-      </w:r>
-      <w:r>
-        <w:rPr>
-          <w:i/>
-          <w:lang w:val="en-US"/>
-        </w:rPr>
-        <w:t>easoning</w:t>
-      </w:r>
-      <w:r>
-        <w:rPr>
-          <w:i/>
-          <w:lang w:val="en-US"/>
-        </w:rPr>
-        <w:t>:</w:t>
-      </w:r>
-      <w:r>
-        <w:rPr>
-          <w:i/>
-          <w:lang w:val="en-US"/>
-        </w:rPr>
-        <w:t xml:space="preserve"> A T</w:t>
-      </w:r>
-      <w:r>
-        <w:rPr>
-          <w:i/>
-          <w:lang w:val="en-US"/>
-        </w:rPr>
-        <w:t>extbook</w:t>
-      </w:r>
-      <w:r>
-        <w:rPr>
-          <w:lang w:val="en-US"/>
-        </w:rPr>
-        <w:t xml:space="preserve">. </w:t>
-      </w:r>
-      <w:r>
-        <w:rPr>
-          <w:lang w:val="en-US"/>
-        </w:rPr>
-        <w:t xml:space="preserve">Berlin: Springer </w:t>
-      </w:r>
-      <w:r>
-        <w:rPr>
-          <w:lang w:val="en-US"/>
-        </w:rPr>
-        <w:t>Verlag</w:t>
-      </w:r>
-      <w:r>
-        <w:rPr>
-          <w:lang w:val="en-US"/>
-        </w:rPr>
-        <w:t>.</w:t>
-      </w:r>
-    </w:p>
-    <w:p>
-      <w:pPr>
-        <w:pStyle w:val="Referens"/>
-        <w:rPr>
-          <w:lang w:val="en-US"/>
-        </w:rPr>
-      </w:pPr>
-      <w:r>
-        <w:rPr>
-          <w:lang w:val="en-US"/>
-        </w:rPr>
-        <w:t xml:space="preserve">Sanchez-Ruiz, A., Lee-Urban, S., </w:t>
-      </w:r>
-      <w:r>
-        <w:rPr>
-          <w:lang w:val="en-US"/>
-        </w:rPr>
-        <w:t>Muñoz-Avila, H., Díaz-Agudo, B.</w:t>
-      </w:r>
-      <w:r>
-        <w:rPr>
-          <w:lang w:val="en-US"/>
-        </w:rPr>
-        <w:t xml:space="preserve"> &amp; González-Calero P. (2007)</w:t>
-      </w:r>
-      <w:r>
-        <w:rPr>
-          <w:lang w:val="en-US"/>
-        </w:rPr>
-        <w:t>.</w:t>
-      </w:r>
-      <w:r>
-        <w:rPr>
-          <w:lang w:val="en-US"/>
-        </w:rPr>
-        <w:t xml:space="preserve"> </w:t>
-      </w:r>
-      <w:r>
-        <w:rPr>
-          <w:i/>
-          <w:lang w:val="en-US"/>
-        </w:rPr>
-        <w:t>Game AI for a Turn-based Strategy Game with Plan Adaptation and Ontology-based retrieval</w:t>
-      </w:r>
-      <w:r>
-        <w:rPr>
-          <w:lang w:val="en-US"/>
-        </w:rPr>
-        <w:t>.</w:t>
-      </w:r>
-      <w:r>
-        <w:rPr>
-          <w:lang w:val="en-US"/>
-        </w:rPr>
-        <w:t xml:space="preserve"> </w:t>
-      </w:r>
-      <w:r>
-        <w:rPr>
-          <w:lang w:val="en-US"/>
-        </w:rPr>
-        <w:t>http://www.cc.gatech.edu/~surban6/publs/ICAPS-PG07.pdf [</w:t>
-      </w:r>
-      <w:r>
-        <w:rPr>
-          <w:lang w:val="en-US"/>
-        </w:rPr>
-        <w:t>2015-02-08</w:t>
-      </w:r>
-      <w:r>
-        <w:rPr>
-          <w:lang w:val="en-US"/>
-        </w:rPr>
-        <w:t>]</w:t>
-      </w:r>
-    </w:p>
-    <w:p>
-      <w:pPr>
-        <w:pStyle w:val="Referens"/>
-        <w:rPr>
-          <w:lang w:val="en-US"/>
-        </w:rPr>
-      </w:pPr>
-      <w:r>
-        <w:rPr>
-          <w:lang w:val="en-US"/>
-        </w:rPr>
-        <w:t>Schaeffe</w:t>
-      </w:r>
-      <w:r>
-        <w:rPr>
-          <w:lang w:val="en-US"/>
-        </w:rPr>
-        <w:t>r</w:t>
-      </w:r>
-      <w:r>
-        <w:rPr>
-          <w:lang w:val="en-US"/>
-        </w:rPr>
-        <w:t xml:space="preserve">, J. (1991). </w:t>
-      </w:r>
-      <w:r>
-        <w:rPr>
-          <w:lang w:val="en-US"/>
-        </w:rPr>
-        <w:t>Compute</w:t>
-      </w:r>
-      <w:r>
-        <w:rPr>
-          <w:lang w:val="en-US"/>
-        </w:rPr>
-        <w:t xml:space="preserve">r Chess: Science of Engineering? I </w:t>
-      </w:r>
-      <w:r>
-        <w:rPr>
-          <w:i/>
-          <w:lang w:val="en-US"/>
-        </w:rPr>
-        <w:t>IJCAI</w:t>
-      </w:r>
-      <w:r>
-        <w:rPr>
-          <w:i/>
-          <w:lang w:val="en-US"/>
-        </w:rPr>
-        <w:t>-</w:t>
-      </w:r>
-      <w:r>
-        <w:rPr>
-          <w:i/>
-          <w:lang w:val="en-US"/>
-        </w:rPr>
-        <w:t xml:space="preserve">91, Proceedings </w:t>
-      </w:r>
-      <w:r>
-        <w:rPr>
-          <w:i/>
-          <w:lang w:val="en-US"/>
-        </w:rPr>
-        <w:t>o</w:t>
-      </w:r>
-      <w:r>
-        <w:rPr>
-          <w:i/>
-          <w:lang w:val="en-US"/>
-        </w:rPr>
-        <w:t xml:space="preserve">f the </w:t>
-      </w:r>
-      <w:r>
-        <w:rPr>
-          <w:i/>
-          <w:lang w:val="en-US"/>
-        </w:rPr>
-        <w:t>T</w:t>
-      </w:r>
-      <w:r>
-        <w:rPr>
-          <w:i/>
-          <w:lang w:val="en-US"/>
-        </w:rPr>
-        <w:t xml:space="preserve">welfth International Conference </w:t>
-      </w:r>
-      <w:r>
-        <w:rPr>
-          <w:i/>
-          <w:lang w:val="en-US"/>
-        </w:rPr>
-        <w:t>on Artificial Intelligence</w:t>
-      </w:r>
-      <w:r>
-        <w:rPr>
-          <w:i/>
-          <w:lang w:val="en-US"/>
-        </w:rPr>
-        <w:t xml:space="preserve">. </w:t>
-      </w:r>
-      <w:r>
-        <w:rPr>
-          <w:lang w:val="en-US"/>
-        </w:rPr>
-        <w:t>Sydney</w:t>
-      </w:r>
-      <w:r>
-        <w:rPr>
-          <w:lang w:val="en-US"/>
-        </w:rPr>
-        <w:t>, Australia</w:t>
-      </w:r>
-      <w:r>
-        <w:rPr>
-          <w:lang w:val="en-US"/>
-        </w:rPr>
-        <w:t>.</w:t>
-      </w:r>
-    </w:p>
-    <w:p>
-      <w:pPr>
-        <w:pStyle w:val="Referens"/>
-        <w:rPr>
-          <w:lang w:val="en-US"/>
-        </w:rPr>
-      </w:pPr>
-      <w:r>
-        <w:rPr>
-          <w:lang w:val="en-US"/>
-        </w:rPr>
-        <w:t>Shannon, C. E. (1950)</w:t>
-      </w:r>
-      <w:r>
-        <w:rPr>
-          <w:lang w:val="en-US"/>
-        </w:rPr>
-        <w:t>.</w:t>
-      </w:r>
-      <w:r>
-        <w:rPr>
-          <w:lang w:val="en-US"/>
-        </w:rPr>
-        <w:t xml:space="preserve"> </w:t>
-      </w:r>
-      <w:r>
-        <w:rPr>
-          <w:lang w:val="en-US"/>
-        </w:rPr>
-        <w:t>Programming a Computer for Playing Chess</w:t>
-      </w:r>
-      <w:r>
-        <w:rPr>
-          <w:lang w:val="en-US"/>
-        </w:rPr>
-        <w:t xml:space="preserve">. </w:t>
-      </w:r>
-      <w:r>
-        <w:rPr>
-          <w:i/>
-          <w:lang w:val="en-US"/>
-        </w:rPr>
-        <w:t>Philosophical Magazine</w:t>
-      </w:r>
-      <w:r>
-        <w:rPr>
-          <w:lang w:val="en-US"/>
-        </w:rPr>
-        <w:t>,</w:t>
-      </w:r>
-      <w:r>
-        <w:rPr>
-          <w:lang w:val="en-US"/>
-        </w:rPr>
-        <w:t xml:space="preserve"> 41(314)</w:t>
-      </w:r>
-      <w:r>
-        <w:rPr>
-          <w:lang w:val="en-US"/>
-        </w:rPr>
-        <w:t>.</w:t>
-      </w:r>
-    </w:p>
-    <w:p>
-      <w:pPr>
-        <w:pStyle w:val="Referens"/>
-        <w:rPr>
-          <w:lang w:val="en-US"/>
-        </w:rPr>
-      </w:pPr>
-      <w:r>
-        <w:rPr>
-          <w:lang w:val="en-US"/>
-        </w:rPr>
-        <w:t>Spalazzi</w:t>
-      </w:r>
-      <w:r>
-        <w:rPr>
-          <w:lang w:val="en-US"/>
-        </w:rPr>
-        <w:t>, L</w:t>
-      </w:r>
-      <w:r>
-        <w:rPr>
-          <w:lang w:val="en-US"/>
-        </w:rPr>
-        <w:t>.</w:t>
-      </w:r>
-      <w:r>
-        <w:rPr>
-          <w:lang w:val="en-US"/>
-        </w:rPr>
-        <w:t xml:space="preserve"> (2001)</w:t>
-      </w:r>
-      <w:r>
-        <w:rPr>
-          <w:lang w:val="en-US"/>
-        </w:rPr>
-        <w:t>.</w:t>
-      </w:r>
-      <w:r>
-        <w:rPr>
-          <w:lang w:val="en-US"/>
-        </w:rPr>
-        <w:t xml:space="preserve"> </w:t>
-      </w:r>
-      <w:r>
-        <w:rPr>
-          <w:lang w:val="en-US"/>
-        </w:rPr>
-        <w:t>A Survey on Case-Based P</w:t>
-      </w:r>
-      <w:r>
-        <w:rPr>
-          <w:lang w:val="en-US"/>
-        </w:rPr>
-        <w:t xml:space="preserve">lanning. </w:t>
-      </w:r>
-      <w:r>
-        <w:rPr>
-          <w:i/>
-          <w:lang w:val="en-US"/>
-        </w:rPr>
-        <w:t>Artificial Intelligence Review</w:t>
-      </w:r>
-      <w:r>
-        <w:rPr>
-          <w:lang w:val="en-US"/>
-        </w:rPr>
-        <w:t xml:space="preserve">, 16(1), </w:t>
-      </w:r>
-      <w:r>
-        <w:rPr>
-          <w:lang w:val="en-US"/>
-        </w:rPr>
-        <w:t>s</w:t>
-      </w:r>
-      <w:r>
-        <w:rPr>
-          <w:lang w:val="en-US"/>
-        </w:rPr>
-        <w:t>s. 3–36</w:t>
-      </w:r>
-      <w:r>
-        <w:rPr>
-          <w:lang w:val="en-US"/>
-        </w:rPr>
-        <w:t>.</w:t>
-      </w:r>
-    </w:p>
-    <w:p>
-      <w:pPr>
-        <w:pStyle w:val="Referens"/>
-        <w:rPr>
-          <w:lang w:val="en-US"/>
-        </w:rPr>
-      </w:pPr>
-      <w:r>
-        <w:rPr>
-          <w:i/>
-          <w:lang w:val="en-US"/>
-        </w:rPr>
-        <w:lastRenderedPageBreak/>
-        <w:t>Standard: Portable Game Notation Specification and Implementation Guide</w:t>
-      </w:r>
-      <w:r>
-        <w:rPr>
-          <w:i/>
-          <w:lang w:val="en-US"/>
-        </w:rPr>
-        <w:t xml:space="preserve"> </w:t>
-      </w:r>
-      <w:r>
-        <w:rPr>
-          <w:lang w:val="en-US"/>
-        </w:rPr>
-        <w:t xml:space="preserve">(1994). </w:t>
-      </w:r>
-      <w:r>
-        <w:rPr>
-          <w:lang w:val="en-US"/>
-        </w:rPr>
-        <w:t>http://www6.chessclub.com/help/PGN-spec</w:t>
-      </w:r>
-      <w:r>
-        <w:rPr>
-          <w:lang w:val="en-US"/>
-        </w:rPr>
-        <w:t xml:space="preserve"> [2015-02-16]</w:t>
-      </w:r>
-    </w:p>
-    <w:p>
-      <w:pPr>
-        <w:pStyle w:val="Referens"/>
-        <w:rPr>
-          <w:lang w:val="en-US"/>
-        </w:rPr>
-      </w:pPr>
-      <w:r>
-        <w:rPr>
-          <w:lang w:val="en-US"/>
-        </w:rPr>
-        <w:t xml:space="preserve">Wender, S., &amp; Watson, I. (2014). </w:t>
-      </w:r>
-      <w:r>
-        <w:rPr>
-          <w:i/>
-          <w:lang w:val="en-US"/>
-        </w:rPr>
-        <w:t>Integrating Case-Based Reasoning with Reinforcement Learning for Real-Time Strategy Game Micromanagement</w:t>
-      </w:r>
-      <w:r>
-        <w:rPr>
-          <w:i/>
-          <w:lang w:val="en-US"/>
-        </w:rPr>
-        <w:t xml:space="preserve">. </w:t>
-      </w:r>
-      <w:r>
-        <w:rPr>
-          <w:lang w:val="en-US"/>
-        </w:rPr>
         <w:t xml:space="preserve">Diss. University of </w:t>
       </w:r>
       <w:r>
@@ -6472,70 +6495,6 @@
           <w:lang w:val="en-US"/>
         </w:rPr>
         <w:t>, New Zealand.</w:t>
-      </w:r>
-    </w:p>
-    <w:p>
-      <w:pPr>
-        <w:pStyle w:val="Referens"/>
-        <w:rPr>
-          <w:lang w:val="en-US"/>
-        </w:rPr>
-      </w:pPr>
-      <w:r>
-        <w:rPr>
-          <w:lang w:val="en-US"/>
-        </w:rPr>
-        <w:t>The Wargus Team (2002)</w:t>
-      </w:r>
-      <w:r>
-        <w:rPr>
-          <w:lang w:val="en-US"/>
-        </w:rPr>
-        <w:t>.</w:t>
-      </w:r>
-      <w:r>
-        <w:rPr>
-          <w:lang w:val="en-US"/>
-        </w:rPr>
-        <w:t xml:space="preserve"> </w:t>
-      </w:r>
-      <w:r>
-        <w:rPr>
-          <w:i/>
-          <w:lang w:val="en-US"/>
-        </w:rPr>
-        <w:t>Wargus</w:t>
-      </w:r>
-      <w:r>
-        <w:rPr>
-          <w:i/>
-          <w:lang w:val="en-US"/>
-        </w:rPr>
-        <w:t xml:space="preserve"> </w:t>
-      </w:r>
-      <w:r>
-        <w:rPr>
-          <w:lang w:val="en-US"/>
-        </w:rPr>
-        <w:t>(Version: 2.2.7)</w:t>
-      </w:r>
-      <w:r>
-        <w:rPr>
-          <w:lang w:val="en-US"/>
-        </w:rPr>
-        <w:t xml:space="preserve"> </w:t>
-      </w:r>
-      <w:r>
-        <w:rPr>
-          <w:lang w:val="en-US"/>
-        </w:rPr>
-        <w:t xml:space="preserve">[Datorprogram]. </w:t>
-      </w:r>
-      <w:r>
-        <w:rPr>
-          <w:lang w:val="en-US"/>
-        </w:rPr>
-        <w:t>The Wargus Team. http://wargus.sourceforge.net/index.shtml</w:t>
       </w:r>
     </w:p>
     <w:p>
@@ -6817,7 +6776,7 @@
         <w:rStyle w:val="Sidnummer"/>
         <w:noProof/>
       </w:rPr>
-      <w:t>3</w:t>
+      <w:t>10</w:t>
     </w:r>
     <w:r>
       <w:rPr>
@@ -10053,7 +10012,7 @@
 </file>
 
 <file path=customXml/itemProps1.xml><?xml version="1.0" encoding="utf-8"?>
-<ds:datastoreItem xmlns:ds="http://schemas.openxmlformats.org/officeDocument/2006/customXml" ds:itemID="{93CE9BB4-704B-465F-AE86-F01F6AE0FA15}">
+<ds:datastoreItem xmlns:ds="http://schemas.openxmlformats.org/officeDocument/2006/customXml" ds:itemID="{0BA8F80E-2613-444A-8920-04305953D48E}">
   <ds:schemaRefs>
     <ds:schemaRef ds:uri="http://schemas.openxmlformats.org/officeDocument/2006/bibliography"/>
   </ds:schemaRefs>

</xml_diff>